<commit_message>
Initial changes for NDC Sydney. - Updated to latest lodash - Added new flow approach to lodash function composition - Updated to latest VSCode
</commit_message>
<xml_diff>
--- a/Code Runsheets.docx
+++ b/Code Runsheets.docx
@@ -1,6 +1,6 @@
 
 <file path=word/document.xml><?xml version="1.0" encoding="utf-8"?>
-<w:document xmlns:wpc="http://schemas.microsoft.com/office/word/2010/wordprocessingCanvas" xmlns:mc="http://schemas.openxmlformats.org/markup-compatibility/2006" xmlns:o="urn:schemas-microsoft-com:office:office" xmlns:r="http://schemas.openxmlformats.org/officeDocument/2006/relationships" xmlns:m="http://schemas.openxmlformats.org/officeDocument/2006/math" xmlns:v="urn:schemas-microsoft-com:vml" xmlns:wp14="http://schemas.microsoft.com/office/word/2010/wordprocessingDrawing" xmlns:wp="http://schemas.openxmlformats.org/drawingml/2006/wordprocessingDrawing" xmlns:w10="urn:schemas-microsoft-com:office:word" xmlns:w="http://schemas.openxmlformats.org/wordprocessingml/2006/main" xmlns:w14="http://schemas.microsoft.com/office/word/2010/wordml" xmlns:w15="http://schemas.microsoft.com/office/word/2012/wordml" xmlns:wpg="http://schemas.microsoft.com/office/word/2010/wordprocessingGroup" xmlns:wpi="http://schemas.microsoft.com/office/word/2010/wordprocessingInk" xmlns:wne="http://schemas.microsoft.com/office/word/2006/wordml" xmlns:wps="http://schemas.microsoft.com/office/word/2010/wordprocessingShape" mc:Ignorable="w14 w15 wp14">
+<w:document xmlns:wpc="http://schemas.microsoft.com/office/word/2010/wordprocessingCanvas" xmlns:cx="http://schemas.microsoft.com/office/drawing/2014/chartex" xmlns:cx1="http://schemas.microsoft.com/office/drawing/2015/9/8/chartex" xmlns:cx2="http://schemas.microsoft.com/office/drawing/2015/10/21/chartex" xmlns:mc="http://schemas.openxmlformats.org/markup-compatibility/2006" xmlns:o="urn:schemas-microsoft-com:office:office" xmlns:r="http://schemas.openxmlformats.org/officeDocument/2006/relationships" xmlns:m="http://schemas.openxmlformats.org/officeDocument/2006/math" xmlns:v="urn:schemas-microsoft-com:vml" xmlns:wp14="http://schemas.microsoft.com/office/word/2010/wordprocessingDrawing" xmlns:wp="http://schemas.openxmlformats.org/drawingml/2006/wordprocessingDrawing" xmlns:w10="urn:schemas-microsoft-com:office:word" xmlns:w="http://schemas.openxmlformats.org/wordprocessingml/2006/main" xmlns:w14="http://schemas.microsoft.com/office/word/2010/wordml" xmlns:w15="http://schemas.microsoft.com/office/word/2012/wordml" xmlns:w16se="http://schemas.microsoft.com/office/word/2015/wordml/symex" xmlns:wpg="http://schemas.microsoft.com/office/word/2010/wordprocessingGroup" xmlns:wpi="http://schemas.microsoft.com/office/word/2010/wordprocessingInk" xmlns:wne="http://schemas.microsoft.com/office/word/2006/wordml" xmlns:wps="http://schemas.microsoft.com/office/word/2010/wordprocessingShape" mc:Ignorable="w14 w15 w16se wp14">
   <w:body>
     <w:p>
       <w:pPr>
@@ -149,1153 +149,1580 @@
         </w:rPr>
         <w:t>what we want</w:t>
       </w:r>
+    </w:p>
+    <w:p>
+      <w:pPr>
+        <w:pStyle w:val="ListParagraph"/>
+        <w:numPr>
+          <w:ilvl w:val="0"/>
+          <w:numId w:val="1"/>
+        </w:numPr>
+        <w:spacing w:line="288" w:lineRule="auto"/>
+        <w:ind w:hanging="357"/>
+        <w:rPr>
+          <w:sz w:val="40"/>
+          <w:szCs w:val="40"/>
+        </w:rPr>
+      </w:pPr>
+      <w:r>
+        <w:rPr>
+          <w:sz w:val="40"/>
+          <w:szCs w:val="40"/>
+        </w:rPr>
+        <w:t>Show</w:t>
+      </w:r>
+      <w:r>
+        <w:rPr>
+          <w:sz w:val="40"/>
+          <w:szCs w:val="40"/>
+        </w:rPr>
+        <w:t xml:space="preserve"> functional parse name</w:t>
+      </w:r>
+    </w:p>
+    <w:p>
+      <w:pPr>
+        <w:pStyle w:val="ListParagraph"/>
+        <w:numPr>
+          <w:ilvl w:val="1"/>
+          <w:numId w:val="1"/>
+        </w:numPr>
+        <w:spacing w:line="288" w:lineRule="auto"/>
+        <w:ind w:hanging="357"/>
+        <w:rPr>
+          <w:sz w:val="40"/>
+          <w:szCs w:val="40"/>
+        </w:rPr>
+      </w:pPr>
+      <w:r>
+        <w:rPr>
+          <w:sz w:val="40"/>
+          <w:szCs w:val="40"/>
+        </w:rPr>
+        <w:t>No side effects</w:t>
+      </w:r>
+    </w:p>
+    <w:p>
+      <w:pPr>
+        <w:pStyle w:val="ListParagraph"/>
+        <w:numPr>
+          <w:ilvl w:val="1"/>
+          <w:numId w:val="1"/>
+        </w:numPr>
+        <w:spacing w:line="288" w:lineRule="auto"/>
+        <w:ind w:hanging="357"/>
+        <w:rPr>
+          <w:sz w:val="40"/>
+          <w:szCs w:val="40"/>
+        </w:rPr>
+      </w:pPr>
+      <w:r>
+        <w:rPr>
+          <w:sz w:val="40"/>
+          <w:szCs w:val="40"/>
+        </w:rPr>
+        <w:t>LINQ allows us to declare what we want rather than write how to get it</w:t>
+      </w:r>
+    </w:p>
+    <w:p>
+      <w:pPr>
+        <w:pStyle w:val="ListParagraph"/>
+        <w:numPr>
+          <w:ilvl w:val="1"/>
+          <w:numId w:val="1"/>
+        </w:numPr>
+        <w:spacing w:line="288" w:lineRule="auto"/>
+        <w:ind w:hanging="357"/>
+        <w:rPr>
+          <w:sz w:val="40"/>
+          <w:szCs w:val="40"/>
+        </w:rPr>
+      </w:pPr>
+      <w:r>
+        <w:rPr>
+          <w:sz w:val="40"/>
+          <w:szCs w:val="40"/>
+        </w:rPr>
+        <w:t>Ternary expressions allow us to do conditional logic as expressions</w:t>
+      </w:r>
+    </w:p>
+    <w:p>
+      <w:pPr>
+        <w:pStyle w:val="ListParagraph"/>
+        <w:numPr>
+          <w:ilvl w:val="1"/>
+          <w:numId w:val="1"/>
+        </w:numPr>
+        <w:spacing w:line="288" w:lineRule="auto"/>
+        <w:ind w:hanging="357"/>
+        <w:rPr>
+          <w:sz w:val="40"/>
+          <w:szCs w:val="40"/>
+        </w:rPr>
+      </w:pPr>
+      <w:r>
+        <w:rPr>
+          <w:sz w:val="40"/>
+          <w:szCs w:val="40"/>
+        </w:rPr>
+        <w:t>Aggregate combines all the names into a single string</w:t>
+      </w:r>
+    </w:p>
+    <w:p>
+      <w:pPr>
+        <w:pStyle w:val="ListParagraph"/>
+        <w:numPr>
+          <w:ilvl w:val="1"/>
+          <w:numId w:val="1"/>
+        </w:numPr>
+        <w:spacing w:line="288" w:lineRule="auto"/>
+        <w:ind w:hanging="357"/>
+        <w:rPr>
+          <w:sz w:val="40"/>
+          <w:szCs w:val="40"/>
+        </w:rPr>
+      </w:pPr>
+      <w:r>
+        <w:rPr>
+          <w:sz w:val="40"/>
+          <w:szCs w:val="40"/>
+        </w:rPr>
+        <w:t>Sloppy because it requires a trim in the case of single middle name</w:t>
+      </w:r>
+    </w:p>
+    <w:p>
+      <w:pPr>
+        <w:pStyle w:val="ListParagraph"/>
+        <w:numPr>
+          <w:ilvl w:val="0"/>
+          <w:numId w:val="1"/>
+        </w:numPr>
+        <w:spacing w:line="288" w:lineRule="auto"/>
+        <w:ind w:hanging="357"/>
+        <w:rPr>
+          <w:sz w:val="40"/>
+          <w:szCs w:val="40"/>
+        </w:rPr>
+      </w:pPr>
+      <w:r>
+        <w:rPr>
+          <w:sz w:val="40"/>
+          <w:szCs w:val="40"/>
+        </w:rPr>
+        <w:t>Show string.join version</w:t>
+      </w:r>
+    </w:p>
+    <w:p>
+      <w:pPr>
+        <w:pStyle w:val="ListParagraph"/>
+        <w:numPr>
+          <w:ilvl w:val="1"/>
+          <w:numId w:val="1"/>
+        </w:numPr>
+        <w:spacing w:line="288" w:lineRule="auto"/>
+        <w:ind w:hanging="357"/>
+        <w:rPr>
+          <w:sz w:val="40"/>
+          <w:szCs w:val="40"/>
+        </w:rPr>
+      </w:pPr>
+      <w:r>
+        <w:rPr>
+          <w:sz w:val="40"/>
+          <w:szCs w:val="40"/>
+        </w:rPr>
+        <w:t>Better, but hard to read</w:t>
+      </w:r>
+    </w:p>
+    <w:p>
+      <w:pPr>
+        <w:pStyle w:val="ListParagraph"/>
+        <w:numPr>
+          <w:ilvl w:val="0"/>
+          <w:numId w:val="1"/>
+        </w:numPr>
+        <w:spacing w:line="288" w:lineRule="auto"/>
+        <w:ind w:hanging="357"/>
+        <w:rPr>
+          <w:sz w:val="40"/>
+          <w:szCs w:val="40"/>
+        </w:rPr>
+      </w:pPr>
+      <w:r>
+        <w:rPr>
+          <w:sz w:val="40"/>
+          <w:szCs w:val="40"/>
+        </w:rPr>
+        <w:t>Show refactored version</w:t>
+      </w:r>
+    </w:p>
+    <w:p>
+      <w:pPr>
+        <w:pStyle w:val="ListParagraph"/>
+        <w:numPr>
+          <w:ilvl w:val="1"/>
+          <w:numId w:val="1"/>
+        </w:numPr>
+        <w:spacing w:line="288" w:lineRule="auto"/>
+        <w:ind w:hanging="357"/>
+        <w:rPr>
+          <w:sz w:val="40"/>
+          <w:szCs w:val="40"/>
+        </w:rPr>
+      </w:pPr>
+      <w:r>
+        <w:rPr>
+          <w:sz w:val="40"/>
+          <w:szCs w:val="40"/>
+        </w:rPr>
+        <w:t>Best. Use extension methods to keep the fluent style</w:t>
+      </w:r>
+    </w:p>
+    <w:p>
+      <w:pPr>
+        <w:pStyle w:val="ListParagraph"/>
+        <w:numPr>
+          <w:ilvl w:val="1"/>
+          <w:numId w:val="1"/>
+        </w:numPr>
+        <w:spacing w:line="288" w:lineRule="auto"/>
+        <w:ind w:hanging="357"/>
+        <w:rPr>
+          <w:sz w:val="40"/>
+          <w:szCs w:val="40"/>
+        </w:rPr>
+      </w:pPr>
+      <w:r>
+        <w:rPr>
+          <w:sz w:val="40"/>
+          <w:szCs w:val="40"/>
+        </w:rPr>
+        <w:t>Where C# starts to show lack of functional roots</w:t>
+      </w:r>
+    </w:p>
+    <w:p>
+      <w:pPr>
+        <w:pStyle w:val="ListParagraph"/>
+        <w:numPr>
+          <w:ilvl w:val="1"/>
+          <w:numId w:val="1"/>
+        </w:numPr>
+        <w:rPr>
+          <w:sz w:val="44"/>
+          <w:szCs w:val="44"/>
+        </w:rPr>
+      </w:pPr>
+      <w:r>
+        <w:rPr>
+          <w:sz w:val="44"/>
+          <w:szCs w:val="44"/>
+        </w:rPr>
+        <w:t>Functional languages have a function composition operator to make this easier</w:t>
+      </w:r>
+    </w:p>
+    <w:p>
+      <w:r>
+        <w:br w:type="page"/>
+      </w:r>
+    </w:p>
+    <w:p>
+      <w:pPr>
+        <w:pStyle w:val="Title"/>
+      </w:pPr>
+      <w:r>
+        <w:lastRenderedPageBreak/>
+        <w:t>State Change History</w:t>
+      </w:r>
+      <w:r>
+        <w:t xml:space="preserve"> (5m)</w:t>
+      </w:r>
+    </w:p>
+    <w:p>
+      <w:pPr>
+        <w:pStyle w:val="ListParagraph"/>
+        <w:numPr>
+          <w:ilvl w:val="0"/>
+          <w:numId w:val="2"/>
+        </w:numPr>
+        <w:spacing w:line="288" w:lineRule="auto"/>
+        <w:rPr>
+          <w:sz w:val="40"/>
+          <w:szCs w:val="40"/>
+        </w:rPr>
+      </w:pPr>
+      <w:r>
+        <w:rPr>
+          <w:sz w:val="40"/>
+          <w:szCs w:val="40"/>
+        </w:rPr>
+        <w:t>Explain state change</w:t>
+      </w:r>
+      <w:r>
+        <w:rPr>
+          <w:sz w:val="40"/>
+          <w:szCs w:val="40"/>
+        </w:rPr>
+        <w:t xml:space="preserve"> problem</w:t>
+      </w:r>
+    </w:p>
+    <w:p>
+      <w:pPr>
+        <w:pStyle w:val="ListParagraph"/>
+        <w:numPr>
+          <w:ilvl w:val="1"/>
+          <w:numId w:val="2"/>
+        </w:numPr>
+        <w:spacing w:line="288" w:lineRule="auto"/>
+        <w:rPr>
+          <w:sz w:val="40"/>
+          <w:szCs w:val="40"/>
+        </w:rPr>
+      </w:pPr>
+      <w:r>
+        <w:rPr>
+          <w:sz w:val="40"/>
+          <w:szCs w:val="40"/>
+        </w:rPr>
+        <w:t>Show comment diagram for duration calculations</w:t>
+      </w:r>
+    </w:p>
+    <w:p>
+      <w:pPr>
+        <w:pStyle w:val="ListParagraph"/>
+        <w:numPr>
+          <w:ilvl w:val="0"/>
+          <w:numId w:val="2"/>
+        </w:numPr>
+        <w:spacing w:line="288" w:lineRule="auto"/>
+        <w:rPr>
+          <w:sz w:val="40"/>
+          <w:szCs w:val="40"/>
+        </w:rPr>
+      </w:pPr>
+      <w:r>
+        <w:rPr>
+          <w:sz w:val="40"/>
+          <w:szCs w:val="40"/>
+        </w:rPr>
+        <w:t>Show imperative version</w:t>
+      </w:r>
+    </w:p>
+    <w:p>
+      <w:pPr>
+        <w:pStyle w:val="ListParagraph"/>
+        <w:numPr>
+          <w:ilvl w:val="1"/>
+          <w:numId w:val="2"/>
+        </w:numPr>
+        <w:spacing w:line="288" w:lineRule="auto"/>
+        <w:rPr>
+          <w:sz w:val="40"/>
+          <w:szCs w:val="40"/>
+        </w:rPr>
+      </w:pPr>
+      <w:r>
+        <w:rPr>
+          <w:sz w:val="40"/>
+          <w:szCs w:val="40"/>
+        </w:rPr>
+        <w:t>Stating how to get the result</w:t>
+      </w:r>
+    </w:p>
+    <w:p>
+      <w:pPr>
+        <w:pStyle w:val="ListParagraph"/>
+        <w:numPr>
+          <w:ilvl w:val="1"/>
+          <w:numId w:val="2"/>
+        </w:numPr>
+        <w:spacing w:line="288" w:lineRule="auto"/>
+        <w:rPr>
+          <w:sz w:val="40"/>
+          <w:szCs w:val="40"/>
+        </w:rPr>
+      </w:pPr>
+      <w:r>
+        <w:rPr>
+          <w:sz w:val="40"/>
+          <w:szCs w:val="40"/>
+        </w:rPr>
+        <w:t xml:space="preserve">Lots of side effects. </w:t>
+      </w:r>
+    </w:p>
+    <w:p>
+      <w:pPr>
+        <w:pStyle w:val="ListParagraph"/>
+        <w:numPr>
+          <w:ilvl w:val="1"/>
+          <w:numId w:val="2"/>
+        </w:numPr>
+        <w:spacing w:line="288" w:lineRule="auto"/>
+        <w:rPr>
+          <w:sz w:val="40"/>
+          <w:szCs w:val="40"/>
+        </w:rPr>
+      </w:pPr>
+      <w:r>
+        <w:rPr>
+          <w:sz w:val="40"/>
+          <w:szCs w:val="40"/>
+        </w:rPr>
+        <w:t>Got to run the code in your head to</w:t>
+      </w:r>
+      <w:r>
+        <w:rPr>
+          <w:sz w:val="40"/>
+          <w:szCs w:val="40"/>
+        </w:rPr>
+        <w:t xml:space="preserve"> keep track of that state</w:t>
+      </w:r>
+    </w:p>
+    <w:p>
+      <w:pPr>
+        <w:pStyle w:val="ListParagraph"/>
+        <w:numPr>
+          <w:ilvl w:val="1"/>
+          <w:numId w:val="2"/>
+        </w:numPr>
+        <w:spacing w:line="288" w:lineRule="auto"/>
+        <w:rPr>
+          <w:sz w:val="40"/>
+          <w:szCs w:val="40"/>
+        </w:rPr>
+      </w:pPr>
+      <w:r>
+        <w:rPr>
+          <w:sz w:val="40"/>
+          <w:szCs w:val="40"/>
+        </w:rPr>
+        <w:t>Lot of code!</w:t>
+      </w:r>
+    </w:p>
+    <w:p>
+      <w:pPr>
+        <w:pStyle w:val="ListParagraph"/>
+        <w:numPr>
+          <w:ilvl w:val="0"/>
+          <w:numId w:val="2"/>
+        </w:numPr>
+        <w:spacing w:line="288" w:lineRule="auto"/>
+        <w:rPr>
+          <w:sz w:val="40"/>
+          <w:szCs w:val="40"/>
+        </w:rPr>
+      </w:pPr>
+      <w:r>
+        <w:rPr>
+          <w:sz w:val="40"/>
+          <w:szCs w:val="40"/>
+        </w:rPr>
+        <w:t>Show functional version</w:t>
+      </w:r>
+    </w:p>
+    <w:p>
+      <w:pPr>
+        <w:pStyle w:val="ListParagraph"/>
+        <w:numPr>
+          <w:ilvl w:val="1"/>
+          <w:numId w:val="2"/>
+        </w:numPr>
+        <w:spacing w:line="288" w:lineRule="auto"/>
+        <w:rPr>
+          <w:sz w:val="40"/>
+          <w:szCs w:val="40"/>
+        </w:rPr>
+      </w:pPr>
+      <w:r>
+        <w:rPr>
+          <w:sz w:val="40"/>
+          <w:szCs w:val="40"/>
+        </w:rPr>
+        <w:t>Refer back to diagram. Think in sequences</w:t>
+      </w:r>
+    </w:p>
+    <w:p>
+      <w:pPr>
+        <w:pStyle w:val="ListParagraph"/>
+        <w:numPr>
+          <w:ilvl w:val="1"/>
+          <w:numId w:val="2"/>
+        </w:numPr>
+        <w:spacing w:line="288" w:lineRule="auto"/>
+        <w:rPr>
+          <w:sz w:val="40"/>
+          <w:szCs w:val="40"/>
+        </w:rPr>
+      </w:pPr>
+      <w:r>
+        <w:rPr>
+          <w:sz w:val="40"/>
+          <w:szCs w:val="40"/>
+        </w:rPr>
+        <w:t>Set up the two sequences</w:t>
+      </w:r>
+    </w:p>
+    <w:p>
+      <w:pPr>
+        <w:pStyle w:val="ListParagraph"/>
+        <w:numPr>
+          <w:ilvl w:val="1"/>
+          <w:numId w:val="2"/>
+        </w:numPr>
+        <w:spacing w:line="288" w:lineRule="auto"/>
+        <w:rPr>
+          <w:sz w:val="40"/>
+          <w:szCs w:val="40"/>
+        </w:rPr>
+      </w:pPr>
+      <w:r>
+        <w:rPr>
+          <w:sz w:val="40"/>
+          <w:szCs w:val="40"/>
+        </w:rPr>
+        <w:t>Use Zip to loop through both together</w:t>
+      </w:r>
+    </w:p>
+    <w:p>
+      <w:pPr>
+        <w:pStyle w:val="ListParagraph"/>
+        <w:numPr>
+          <w:ilvl w:val="1"/>
+          <w:numId w:val="2"/>
+        </w:numPr>
+        <w:spacing w:line="288" w:lineRule="auto"/>
+        <w:rPr>
+          <w:sz w:val="40"/>
+          <w:szCs w:val="40"/>
+        </w:rPr>
+      </w:pPr>
+      <w:r>
+        <w:rPr>
+          <w:sz w:val="40"/>
+          <w:szCs w:val="40"/>
+        </w:rPr>
+        <w:t>No side effects, cleaner</w:t>
+      </w:r>
+    </w:p>
+    <w:p>
+      <w:pPr>
+        <w:pStyle w:val="ListParagraph"/>
+        <w:numPr>
+          <w:ilvl w:val="1"/>
+          <w:numId w:val="2"/>
+        </w:numPr>
+        <w:spacing w:line="288" w:lineRule="auto"/>
+        <w:rPr>
+          <w:sz w:val="40"/>
+          <w:szCs w:val="40"/>
+        </w:rPr>
+      </w:pPr>
+      <w:r>
+        <w:rPr>
+          <w:sz w:val="40"/>
+          <w:szCs w:val="40"/>
+        </w:rPr>
+        <w:t>Stating literally what you intend, not how. Declarative coding</w:t>
+      </w:r>
+    </w:p>
+    <w:p>
+      <w:pPr>
+        <w:rPr>
+          <w:sz w:val="40"/>
+          <w:szCs w:val="40"/>
+        </w:rPr>
+      </w:pPr>
+      <w:r>
+        <w:rPr>
+          <w:sz w:val="40"/>
+          <w:szCs w:val="40"/>
+        </w:rPr>
+        <w:br w:type="page"/>
+      </w:r>
+    </w:p>
+    <w:p>
+      <w:pPr>
+        <w:pStyle w:val="Title"/>
+      </w:pPr>
+      <w:r>
+        <w:lastRenderedPageBreak/>
+        <w:t>Maybe</w:t>
+      </w:r>
+      <w:r>
+        <w:t xml:space="preserve"> (4m)</w:t>
+      </w:r>
+    </w:p>
+    <w:p>
+      <w:pPr>
+        <w:pStyle w:val="ListParagraph"/>
+        <w:numPr>
+          <w:ilvl w:val="0"/>
+          <w:numId w:val="3"/>
+        </w:numPr>
+        <w:spacing w:line="288" w:lineRule="auto"/>
+        <w:rPr>
+          <w:sz w:val="40"/>
+          <w:szCs w:val="40"/>
+        </w:rPr>
+      </w:pPr>
+      <w:r>
+        <w:rPr>
+          <w:sz w:val="40"/>
+          <w:szCs w:val="40"/>
+        </w:rPr>
+        <w:t>Show null checking lines</w:t>
+      </w:r>
+    </w:p>
+    <w:p>
+      <w:pPr>
+        <w:pStyle w:val="ListParagraph"/>
+        <w:numPr>
+          <w:ilvl w:val="1"/>
+          <w:numId w:val="3"/>
+        </w:numPr>
+        <w:spacing w:line="288" w:lineRule="auto"/>
+        <w:rPr>
+          <w:sz w:val="40"/>
+          <w:szCs w:val="40"/>
+        </w:rPr>
+      </w:pPr>
+      <w:r>
+        <w:rPr>
+          <w:sz w:val="40"/>
+          <w:szCs w:val="40"/>
+        </w:rPr>
+        <w:t>Null checking typically requires statements</w:t>
+      </w:r>
+    </w:p>
+    <w:p>
+      <w:pPr>
+        <w:pStyle w:val="ListParagraph"/>
+        <w:numPr>
+          <w:ilvl w:val="1"/>
+          <w:numId w:val="3"/>
+        </w:numPr>
+        <w:spacing w:line="288" w:lineRule="auto"/>
+        <w:rPr>
+          <w:sz w:val="40"/>
+          <w:szCs w:val="40"/>
+        </w:rPr>
+      </w:pPr>
+      <w:r>
+        <w:rPr>
+          <w:sz w:val="40"/>
+          <w:szCs w:val="40"/>
+        </w:rPr>
+        <w:t>Side effecting – keep track of state</w:t>
+      </w:r>
+    </w:p>
+    <w:p>
+      <w:pPr>
+        <w:pStyle w:val="ListParagraph"/>
+        <w:numPr>
+          <w:ilvl w:val="0"/>
+          <w:numId w:val="3"/>
+        </w:numPr>
+        <w:spacing w:line="288" w:lineRule="auto"/>
+        <w:rPr>
+          <w:sz w:val="40"/>
+          <w:szCs w:val="40"/>
+        </w:rPr>
+      </w:pPr>
+      <w:r>
+        <w:rPr>
+          <w:sz w:val="40"/>
+          <w:szCs w:val="40"/>
+        </w:rPr>
+        <w:t>Show maybe extensions methods</w:t>
+      </w:r>
+    </w:p>
+    <w:p>
+      <w:pPr>
+        <w:pStyle w:val="ListParagraph"/>
+        <w:numPr>
+          <w:ilvl w:val="1"/>
+          <w:numId w:val="3"/>
+        </w:numPr>
+        <w:spacing w:line="288" w:lineRule="auto"/>
+        <w:rPr>
+          <w:sz w:val="40"/>
+          <w:szCs w:val="40"/>
+        </w:rPr>
+      </w:pPr>
+      <w:r>
+        <w:rPr>
+          <w:sz w:val="40"/>
+          <w:szCs w:val="40"/>
+        </w:rPr>
+        <w:t>Higher order function</w:t>
+      </w:r>
+    </w:p>
+    <w:p>
+      <w:pPr>
+        <w:pStyle w:val="ListParagraph"/>
+        <w:numPr>
+          <w:ilvl w:val="1"/>
+          <w:numId w:val="3"/>
+        </w:numPr>
+        <w:spacing w:line="288" w:lineRule="auto"/>
+        <w:rPr>
+          <w:sz w:val="40"/>
+          <w:szCs w:val="40"/>
+        </w:rPr>
+      </w:pPr>
+      <w:r>
+        <w:rPr>
+          <w:sz w:val="40"/>
+          <w:szCs w:val="40"/>
+        </w:rPr>
+        <w:t>One for reference types</w:t>
+      </w:r>
+    </w:p>
+    <w:p>
+      <w:pPr>
+        <w:pStyle w:val="ListParagraph"/>
+        <w:numPr>
+          <w:ilvl w:val="1"/>
+          <w:numId w:val="3"/>
+        </w:numPr>
+        <w:spacing w:line="288" w:lineRule="auto"/>
+        <w:rPr>
+          <w:sz w:val="40"/>
+          <w:szCs w:val="40"/>
+        </w:rPr>
+      </w:pPr>
+      <w:r>
+        <w:rPr>
+          <w:sz w:val="40"/>
+          <w:szCs w:val="40"/>
+        </w:rPr>
+        <w:t>One for nullable value types</w:t>
+      </w:r>
+    </w:p>
+    <w:p>
+      <w:pPr>
+        <w:pStyle w:val="ListParagraph"/>
+        <w:numPr>
+          <w:ilvl w:val="0"/>
+          <w:numId w:val="3"/>
+        </w:numPr>
+        <w:spacing w:line="288" w:lineRule="auto"/>
+        <w:rPr>
+          <w:sz w:val="40"/>
+          <w:szCs w:val="40"/>
+        </w:rPr>
+      </w:pPr>
+      <w:r>
+        <w:rPr>
+          <w:sz w:val="40"/>
+          <w:szCs w:val="40"/>
+        </w:rPr>
+        <w:t>Show expression based version</w:t>
+      </w:r>
+    </w:p>
+    <w:p>
+      <w:pPr>
+        <w:pStyle w:val="ListParagraph"/>
+        <w:numPr>
+          <w:ilvl w:val="1"/>
+          <w:numId w:val="3"/>
+        </w:numPr>
+        <w:spacing w:line="288" w:lineRule="auto"/>
+        <w:rPr>
+          <w:sz w:val="40"/>
+          <w:szCs w:val="40"/>
+        </w:rPr>
+      </w:pPr>
+      <w:r>
+        <w:rPr>
+          <w:sz w:val="40"/>
+          <w:szCs w:val="40"/>
+        </w:rPr>
+        <w:t>Maybe allows conditional access based on nullness</w:t>
+      </w:r>
+    </w:p>
+    <w:p>
+      <w:pPr>
+        <w:pStyle w:val="ListParagraph"/>
+        <w:numPr>
+          <w:ilvl w:val="1"/>
+          <w:numId w:val="3"/>
+        </w:numPr>
+        <w:spacing w:line="288" w:lineRule="auto"/>
+        <w:rPr>
+          <w:sz w:val="40"/>
+          <w:szCs w:val="40"/>
+        </w:rPr>
+      </w:pPr>
+      <w:r>
+        <w:rPr>
+          <w:sz w:val="40"/>
+          <w:szCs w:val="40"/>
+        </w:rPr>
+        <w:t>Null coalesce operator provides the fallback value</w:t>
+      </w:r>
+    </w:p>
+    <w:p>
+      <w:pPr>
+        <w:pStyle w:val="ListParagraph"/>
+        <w:numPr>
+          <w:ilvl w:val="1"/>
+          <w:numId w:val="3"/>
+        </w:numPr>
+        <w:spacing w:line="288" w:lineRule="auto"/>
+        <w:rPr>
+          <w:sz w:val="40"/>
+          <w:szCs w:val="40"/>
+        </w:rPr>
+      </w:pPr>
+      <w:r>
+        <w:rPr>
+          <w:sz w:val="40"/>
+          <w:szCs w:val="40"/>
+        </w:rPr>
+        <w:t>No side effects – totally expression based</w:t>
+      </w:r>
+    </w:p>
+    <w:p>
+      <w:pPr>
+        <w:pStyle w:val="ListParagraph"/>
+        <w:numPr>
+          <w:ilvl w:val="0"/>
+          <w:numId w:val="3"/>
+        </w:numPr>
+        <w:spacing w:line="288" w:lineRule="auto"/>
+        <w:rPr>
+          <w:sz w:val="40"/>
+          <w:szCs w:val="40"/>
+        </w:rPr>
+      </w:pPr>
+      <w:r>
+        <w:rPr>
+          <w:sz w:val="40"/>
+          <w:szCs w:val="40"/>
+        </w:rPr>
+        <w:t>C# 6 conditional access operator: ?.</w:t>
+      </w:r>
+    </w:p>
+    <w:p>
+      <w:pPr>
+        <w:pStyle w:val="ListParagraph"/>
+        <w:numPr>
+          <w:ilvl w:val="1"/>
+          <w:numId w:val="3"/>
+        </w:numPr>
+        <w:spacing w:line="288" w:lineRule="auto"/>
+        <w:rPr>
+          <w:sz w:val="40"/>
+          <w:szCs w:val="40"/>
+        </w:rPr>
+      </w:pPr>
+      <w:r>
+        <w:rPr>
+          <w:sz w:val="40"/>
+          <w:szCs w:val="40"/>
+        </w:rPr>
+        <w:t>Bringing more functional programming into C#</w:t>
+      </w:r>
+    </w:p>
+    <w:p>
+      <w:pPr>
+        <w:pStyle w:val="ListParagraph"/>
+        <w:numPr>
+          <w:ilvl w:val="0"/>
+          <w:numId w:val="3"/>
+        </w:numPr>
+        <w:spacing w:line="288" w:lineRule="auto"/>
+        <w:rPr>
+          <w:sz w:val="40"/>
+          <w:szCs w:val="40"/>
+        </w:rPr>
+      </w:pPr>
+      <w:r>
+        <w:rPr>
+          <w:sz w:val="40"/>
+          <w:szCs w:val="40"/>
+        </w:rPr>
+        <w:t>Maybe is still useful in C# 6</w:t>
+      </w:r>
+    </w:p>
+    <w:p>
+      <w:pPr>
+        <w:pStyle w:val="ListParagraph"/>
+        <w:numPr>
+          <w:ilvl w:val="1"/>
+          <w:numId w:val="3"/>
+        </w:numPr>
+        <w:spacing w:line="288" w:lineRule="auto"/>
+        <w:rPr>
+          <w:sz w:val="40"/>
+          <w:szCs w:val="40"/>
+        </w:rPr>
+      </w:pPr>
+      <w:r>
+        <w:rPr>
+          <w:sz w:val="40"/>
+          <w:szCs w:val="40"/>
+        </w:rPr>
+        <w:t>Conditional access is good only for member access</w:t>
+      </w:r>
+    </w:p>
+    <w:p>
+      <w:pPr>
+        <w:pStyle w:val="ListParagraph"/>
+        <w:numPr>
+          <w:ilvl w:val="1"/>
+          <w:numId w:val="3"/>
+        </w:numPr>
+        <w:spacing w:line="288" w:lineRule="auto"/>
+        <w:rPr>
+          <w:sz w:val="40"/>
+          <w:szCs w:val="40"/>
+        </w:rPr>
+      </w:pPr>
+      <w:r>
+        <w:rPr>
+          <w:sz w:val="40"/>
+          <w:szCs w:val="40"/>
+        </w:rPr>
+        <w:t>Show imperative example</w:t>
+      </w:r>
+    </w:p>
+    <w:p>
+      <w:pPr>
+        <w:pStyle w:val="ListParagraph"/>
+        <w:numPr>
+          <w:ilvl w:val="1"/>
+          <w:numId w:val="3"/>
+        </w:numPr>
+        <w:spacing w:line="288" w:lineRule="auto"/>
+        <w:rPr>
+          <w:sz w:val="40"/>
+          <w:szCs w:val="40"/>
+        </w:rPr>
+      </w:pPr>
+      <w:r>
+        <w:rPr>
+          <w:sz w:val="40"/>
+          <w:szCs w:val="40"/>
+        </w:rPr>
+        <w:t>Maybe lets you transform the value at each step</w:t>
+      </w:r>
+    </w:p>
+    <w:p>
+      <w:pPr>
+        <w:rPr>
+          <w:sz w:val="40"/>
+          <w:szCs w:val="40"/>
+        </w:rPr>
+      </w:pPr>
+      <w:r>
+        <w:rPr>
+          <w:sz w:val="40"/>
+          <w:szCs w:val="40"/>
+        </w:rPr>
+        <w:br w:type="page"/>
+      </w:r>
+    </w:p>
+    <w:p>
+      <w:pPr>
+        <w:pStyle w:val="Title"/>
+      </w:pPr>
+      <w:r>
+        <w:lastRenderedPageBreak/>
+        <w:t>Name Splitting in JavaScript</w:t>
+      </w:r>
+    </w:p>
+    <w:p>
+      <w:pPr>
+        <w:pStyle w:val="ListParagraph"/>
+        <w:numPr>
+          <w:ilvl w:val="0"/>
+          <w:numId w:val="4"/>
+        </w:numPr>
+        <w:spacing w:line="288" w:lineRule="auto"/>
+        <w:rPr>
+          <w:sz w:val="40"/>
+          <w:szCs w:val="40"/>
+        </w:rPr>
+      </w:pPr>
+      <w:r>
+        <w:rPr>
+          <w:sz w:val="40"/>
+          <w:szCs w:val="40"/>
+        </w:rPr>
+        <w:t>Talk about lodash</w:t>
+      </w:r>
+    </w:p>
+    <w:p>
+      <w:pPr>
+        <w:pStyle w:val="ListParagraph"/>
+        <w:numPr>
+          <w:ilvl w:val="1"/>
+          <w:numId w:val="5"/>
+        </w:numPr>
+        <w:spacing w:line="288" w:lineRule="auto"/>
+        <w:rPr>
+          <w:sz w:val="40"/>
+          <w:szCs w:val="40"/>
+        </w:rPr>
+      </w:pPr>
+      <w:r>
+        <w:rPr>
+          <w:sz w:val="40"/>
+          <w:szCs w:val="40"/>
+        </w:rPr>
+        <w:t>JavaScript’s standard libraries are anaemic</w:t>
+      </w:r>
+    </w:p>
+    <w:p>
+      <w:pPr>
+        <w:pStyle w:val="ListParagraph"/>
+        <w:numPr>
+          <w:ilvl w:val="1"/>
+          <w:numId w:val="5"/>
+        </w:numPr>
+        <w:spacing w:line="288" w:lineRule="auto"/>
+        <w:rPr>
+          <w:sz w:val="40"/>
+          <w:szCs w:val="40"/>
+        </w:rPr>
+      </w:pPr>
+      <w:r>
+        <w:rPr>
+          <w:sz w:val="40"/>
+          <w:szCs w:val="40"/>
+        </w:rPr>
+        <w:t>3</w:t>
+      </w:r>
+      <w:r>
+        <w:rPr>
+          <w:sz w:val="40"/>
+          <w:szCs w:val="40"/>
+          <w:vertAlign w:val="superscript"/>
+        </w:rPr>
+        <w:t>rd</w:t>
+      </w:r>
+      <w:r>
+        <w:rPr>
+          <w:sz w:val="40"/>
+          <w:szCs w:val="40"/>
+        </w:rPr>
+        <w:t xml:space="preserve"> party libraries to the rescue</w:t>
+      </w:r>
+    </w:p>
+    <w:p>
+      <w:pPr>
+        <w:pStyle w:val="ListParagraph"/>
+        <w:numPr>
+          <w:ilvl w:val="1"/>
+          <w:numId w:val="5"/>
+        </w:numPr>
+        <w:spacing w:line="288" w:lineRule="auto"/>
+        <w:rPr>
+          <w:sz w:val="40"/>
+          <w:szCs w:val="40"/>
+        </w:rPr>
+      </w:pPr>
+      <w:r>
+        <w:rPr>
+          <w:sz w:val="40"/>
+          <w:szCs w:val="40"/>
+        </w:rPr>
+        <w:t>Lodash provides many standard higher order functions</w:t>
+      </w:r>
+    </w:p>
+    <w:p>
+      <w:pPr>
+        <w:pStyle w:val="ListParagraph"/>
+        <w:numPr>
+          <w:ilvl w:val="0"/>
+          <w:numId w:val="5"/>
+        </w:numPr>
+        <w:spacing w:line="288" w:lineRule="auto"/>
+        <w:rPr>
+          <w:sz w:val="40"/>
+          <w:szCs w:val="40"/>
+        </w:rPr>
+      </w:pPr>
+      <w:r>
+        <w:rPr>
+          <w:sz w:val="40"/>
+          <w:szCs w:val="40"/>
+        </w:rPr>
+        <w:t>Review name splitting example</w:t>
+      </w:r>
+    </w:p>
+    <w:p>
+      <w:pPr>
+        <w:pStyle w:val="ListParagraph"/>
+        <w:numPr>
+          <w:ilvl w:val="1"/>
+          <w:numId w:val="5"/>
+        </w:numPr>
+        <w:spacing w:line="288" w:lineRule="auto"/>
+        <w:rPr>
+          <w:sz w:val="40"/>
+          <w:szCs w:val="40"/>
+        </w:rPr>
+      </w:pPr>
+      <w:r>
+        <w:rPr>
+          <w:sz w:val="40"/>
+          <w:szCs w:val="40"/>
+        </w:rPr>
+        <w:t>Functional concepts transfer cleanly to another language</w:t>
+      </w:r>
+    </w:p>
+    <w:p>
+      <w:pPr>
+        <w:pStyle w:val="ListParagraph"/>
+        <w:numPr>
+          <w:ilvl w:val="1"/>
+          <w:numId w:val="5"/>
+        </w:numPr>
+        <w:spacing w:line="288" w:lineRule="auto"/>
+        <w:rPr>
+          <w:sz w:val="40"/>
+          <w:szCs w:val="40"/>
+        </w:rPr>
+      </w:pPr>
+      <w:r>
+        <w:rPr>
+          <w:sz w:val="40"/>
+          <w:szCs w:val="40"/>
+        </w:rPr>
+        <w:t>Very similar code</w:t>
+      </w:r>
+    </w:p>
+    <w:p>
+      <w:pPr>
+        <w:pStyle w:val="ListParagraph"/>
+        <w:numPr>
+          <w:ilvl w:val="1"/>
+          <w:numId w:val="5"/>
+        </w:numPr>
+        <w:spacing w:line="288" w:lineRule="auto"/>
+        <w:rPr>
+          <w:sz w:val="40"/>
+          <w:szCs w:val="40"/>
+        </w:rPr>
+      </w:pPr>
+      <w:r>
+        <w:rPr>
+          <w:sz w:val="40"/>
+          <w:szCs w:val="40"/>
+        </w:rPr>
+        <w:t>First attempt at function composition in Lodash used “chain”</w:t>
+      </w:r>
+    </w:p>
+    <w:p>
+      <w:pPr>
+        <w:pStyle w:val="ListParagraph"/>
+        <w:numPr>
+          <w:ilvl w:val="0"/>
+          <w:numId w:val="5"/>
+        </w:numPr>
+        <w:spacing w:line="288" w:lineRule="auto"/>
+        <w:rPr>
+          <w:sz w:val="40"/>
+          <w:szCs w:val="40"/>
+        </w:rPr>
+      </w:pPr>
+      <w:r>
+        <w:rPr>
+          <w:sz w:val="40"/>
+          <w:szCs w:val="40"/>
+        </w:rPr>
+        <w:t>Introduce ES6 arrow functions</w:t>
+      </w:r>
+    </w:p>
+    <w:p>
+      <w:pPr>
+        <w:pStyle w:val="ListParagraph"/>
+        <w:numPr>
+          <w:ilvl w:val="1"/>
+          <w:numId w:val="5"/>
+        </w:numPr>
+        <w:spacing w:line="288" w:lineRule="auto"/>
+        <w:rPr>
+          <w:sz w:val="40"/>
+          <w:szCs w:val="40"/>
+        </w:rPr>
+      </w:pPr>
+      <w:r>
+        <w:rPr>
+          <w:sz w:val="40"/>
+          <w:szCs w:val="40"/>
+        </w:rPr>
+        <w:t>Another functional feature getting imported into JavaScript</w:t>
+      </w:r>
+    </w:p>
+    <w:p>
+      <w:pPr>
+        <w:pStyle w:val="ListParagraph"/>
+        <w:numPr>
+          <w:ilvl w:val="0"/>
+          <w:numId w:val="5"/>
+        </w:numPr>
+        <w:spacing w:line="288" w:lineRule="auto"/>
+        <w:rPr>
+          <w:sz w:val="40"/>
+          <w:szCs w:val="40"/>
+        </w:rPr>
+      </w:pPr>
+      <w:r>
+        <w:rPr>
+          <w:sz w:val="40"/>
+          <w:szCs w:val="40"/>
+        </w:rPr>
+        <w:t>Show v2 code of lodash using lodash/fp</w:t>
+      </w:r>
+    </w:p>
+    <w:p>
+      <w:pPr>
+        <w:pStyle w:val="ListParagraph"/>
+        <w:numPr>
+          <w:ilvl w:val="1"/>
+          <w:numId w:val="5"/>
+        </w:numPr>
+        <w:spacing w:line="288" w:lineRule="auto"/>
+        <w:rPr>
+          <w:sz w:val="40"/>
+          <w:szCs w:val="40"/>
+        </w:rPr>
+      </w:pPr>
+      <w:r>
+        <w:rPr>
+          <w:sz w:val="40"/>
+          <w:szCs w:val="40"/>
+        </w:rPr>
+        <w:t>v4 of Lodash includes FP-style API by default</w:t>
+      </w:r>
+    </w:p>
+    <w:p>
+      <w:pPr>
+        <w:pStyle w:val="ListParagraph"/>
+        <w:numPr>
+          <w:ilvl w:val="1"/>
+          <w:numId w:val="5"/>
+        </w:numPr>
+        <w:spacing w:line="288" w:lineRule="auto"/>
+        <w:rPr>
+          <w:sz w:val="40"/>
+          <w:szCs w:val="40"/>
+        </w:rPr>
+      </w:pPr>
+      <w:r>
+        <w:rPr>
+          <w:sz w:val="40"/>
+          <w:szCs w:val="40"/>
+        </w:rPr>
+        <w:t>Chain required full lodash import; no longer necessary</w:t>
+      </w:r>
+    </w:p>
+    <w:p>
+      <w:pPr>
+        <w:pStyle w:val="ListParagraph"/>
+        <w:numPr>
+          <w:ilvl w:val="1"/>
+          <w:numId w:val="5"/>
+        </w:numPr>
+        <w:spacing w:line="288" w:lineRule="auto"/>
+        <w:rPr>
+          <w:sz w:val="40"/>
+          <w:szCs w:val="40"/>
+        </w:rPr>
+      </w:pPr>
+      <w:r>
+        <w:rPr>
+          <w:sz w:val="40"/>
+          <w:szCs w:val="40"/>
+        </w:rPr>
+        <w:t>Use flow instead of chain</w:t>
+      </w:r>
+    </w:p>
+    <w:p>
+      <w:pPr>
+        <w:pStyle w:val="ListParagraph"/>
+        <w:numPr>
+          <w:ilvl w:val="0"/>
+          <w:numId w:val="5"/>
+        </w:numPr>
+        <w:spacing w:line="288" w:lineRule="auto"/>
+        <w:rPr>
+          <w:sz w:val="40"/>
+          <w:szCs w:val="40"/>
+        </w:rPr>
+      </w:pPr>
+      <w:r>
+        <w:rPr>
+          <w:sz w:val="40"/>
+          <w:szCs w:val="40"/>
+        </w:rPr>
+        <w:t>Explain how it works: function currying</w:t>
+      </w:r>
+    </w:p>
+    <w:p>
+      <w:pPr>
+        <w:pStyle w:val="ListParagraph"/>
+        <w:numPr>
+          <w:ilvl w:val="1"/>
+          <w:numId w:val="5"/>
+        </w:numPr>
+        <w:spacing w:line="288" w:lineRule="auto"/>
+        <w:rPr>
+          <w:sz w:val="40"/>
+          <w:szCs w:val="40"/>
+        </w:rPr>
+      </w:pPr>
+      <w:r>
+        <w:rPr>
+          <w:sz w:val="40"/>
+          <w:szCs w:val="40"/>
+        </w:rPr>
+        <w:t>myDrop example</w:t>
+      </w:r>
+    </w:p>
+    <w:p>
+      <w:pPr>
+        <w:pStyle w:val="ListParagraph"/>
+        <w:numPr>
+          <w:ilvl w:val="0"/>
+          <w:numId w:val="5"/>
+        </w:numPr>
+        <w:spacing w:line="288" w:lineRule="auto"/>
+        <w:rPr>
+          <w:sz w:val="40"/>
+          <w:szCs w:val="40"/>
+        </w:rPr>
+      </w:pPr>
+      <w:r>
+        <w:rPr>
+          <w:sz w:val="40"/>
+          <w:szCs w:val="40"/>
+        </w:rPr>
+        <w:t>Much more composable approach</w:t>
+      </w:r>
+    </w:p>
+    <w:p>
+      <w:pPr>
+        <w:pStyle w:val="ListParagraph"/>
+        <w:numPr>
+          <w:ilvl w:val="1"/>
+          <w:numId w:val="5"/>
+        </w:numPr>
+        <w:spacing w:line="288" w:lineRule="auto"/>
+        <w:rPr>
+          <w:sz w:val="40"/>
+          <w:szCs w:val="40"/>
+        </w:rPr>
+      </w:pPr>
+      <w:r>
+        <w:rPr>
+          <w:sz w:val="40"/>
+          <w:szCs w:val="40"/>
+        </w:rPr>
+        <w:t>You can write your own functions and compose them</w:t>
+      </w:r>
+    </w:p>
+    <w:p>
+      <w:pPr>
+        <w:pStyle w:val="ListParagraph"/>
+        <w:numPr>
+          <w:ilvl w:val="1"/>
+          <w:numId w:val="5"/>
+        </w:numPr>
+        <w:spacing w:line="288" w:lineRule="auto"/>
+        <w:rPr>
+          <w:sz w:val="40"/>
+          <w:szCs w:val="40"/>
+        </w:rPr>
+      </w:pPr>
+      <w:r>
+        <w:rPr>
+          <w:sz w:val="40"/>
+          <w:szCs w:val="40"/>
+        </w:rPr>
+        <w:t>Eg. Replace drop with myDrop</w:t>
+      </w:r>
+    </w:p>
+    <w:p>
+      <w:pPr>
+        <w:rPr>
+          <w:sz w:val="40"/>
+          <w:szCs w:val="40"/>
+        </w:rPr>
+      </w:pPr>
+      <w:r>
+        <w:rPr>
+          <w:sz w:val="40"/>
+          <w:szCs w:val="40"/>
+        </w:rPr>
+        <w:br w:type="page"/>
+      </w:r>
+    </w:p>
+    <w:p>
+      <w:pPr>
+        <w:pStyle w:val="Title"/>
+      </w:pPr>
+      <w:r>
+        <w:lastRenderedPageBreak/>
+        <w:t>Duplicated Emails</w:t>
+      </w:r>
+    </w:p>
+    <w:p>
+      <w:pPr>
+        <w:pStyle w:val="ListParagraph"/>
+        <w:numPr>
+          <w:ilvl w:val="0"/>
+          <w:numId w:val="6"/>
+        </w:numPr>
+        <w:spacing w:line="288" w:lineRule="auto"/>
+        <w:rPr>
+          <w:sz w:val="40"/>
+          <w:szCs w:val="40"/>
+        </w:rPr>
+      </w:pPr>
+      <w:r>
+        <w:rPr>
+          <w:sz w:val="40"/>
+          <w:szCs w:val="40"/>
+        </w:rPr>
+        <w:t>Explain example – locate emails that occur more than once in the list of people</w:t>
+      </w:r>
+    </w:p>
+    <w:p>
+      <w:pPr>
+        <w:pStyle w:val="ListParagraph"/>
+        <w:numPr>
+          <w:ilvl w:val="0"/>
+          <w:numId w:val="6"/>
+        </w:numPr>
+        <w:spacing w:line="288" w:lineRule="auto"/>
+        <w:rPr>
+          <w:sz w:val="40"/>
+          <w:szCs w:val="40"/>
+        </w:rPr>
+      </w:pPr>
+      <w:r>
+        <w:rPr>
+          <w:sz w:val="40"/>
+          <w:szCs w:val="40"/>
+        </w:rPr>
+        <w:t>Can still import all of lodash if you want</w:t>
+      </w:r>
+    </w:p>
+    <w:p>
+      <w:pPr>
+        <w:pStyle w:val="ListParagraph"/>
+        <w:numPr>
+          <w:ilvl w:val="0"/>
+          <w:numId w:val="6"/>
+        </w:numPr>
+        <w:spacing w:line="288" w:lineRule="auto"/>
+        <w:rPr>
+          <w:sz w:val="40"/>
+          <w:szCs w:val="40"/>
+        </w:rPr>
+      </w:pPr>
+      <w:r>
+        <w:rPr>
+          <w:sz w:val="40"/>
+          <w:szCs w:val="40"/>
+        </w:rPr>
+        <w:t>Lodash provides functions that are idiomatic to JavaScript</w:t>
+      </w:r>
+    </w:p>
+    <w:p>
+      <w:pPr>
+        <w:pStyle w:val="ListParagraph"/>
+        <w:numPr>
+          <w:ilvl w:val="1"/>
+          <w:numId w:val="6"/>
+        </w:numPr>
+        <w:spacing w:line="288" w:lineRule="auto"/>
+        <w:rPr>
+          <w:sz w:val="40"/>
+          <w:szCs w:val="40"/>
+        </w:rPr>
+      </w:pPr>
+      <w:r>
+        <w:rPr>
+          <w:sz w:val="40"/>
+          <w:szCs w:val="40"/>
+        </w:rPr>
+        <w:t>Countby produces an object where the property names are the email addresses and the property values are the counts</w:t>
+      </w:r>
+    </w:p>
+    <w:p>
+      <w:pPr>
+        <w:pStyle w:val="ListParagraph"/>
+        <w:numPr>
+          <w:ilvl w:val="1"/>
+          <w:numId w:val="6"/>
+        </w:numPr>
+        <w:spacing w:line="288" w:lineRule="auto"/>
+        <w:rPr>
+          <w:sz w:val="40"/>
+          <w:szCs w:val="40"/>
+        </w:rPr>
+      </w:pPr>
+      <w:r>
+        <w:rPr>
+          <w:sz w:val="40"/>
+          <w:szCs w:val="40"/>
+        </w:rPr>
+        <w:t>Pick</w:t>
+      </w:r>
+      <w:r>
+        <w:rPr>
+          <w:sz w:val="40"/>
+          <w:szCs w:val="40"/>
+        </w:rPr>
+        <w:t>By</w:t>
+      </w:r>
       <w:bookmarkStart w:id="0" w:name="_GoBack"/>
       <w:bookmarkEnd w:id="0"/>
-    </w:p>
-    <w:p>
-      <w:pPr>
-        <w:pStyle w:val="ListParagraph"/>
-        <w:numPr>
-          <w:ilvl w:val="0"/>
-          <w:numId w:val="1"/>
-        </w:numPr>
-        <w:spacing w:line="288" w:lineRule="auto"/>
-        <w:ind w:hanging="357"/>
-        <w:rPr>
-          <w:sz w:val="40"/>
-          <w:szCs w:val="40"/>
-        </w:rPr>
-      </w:pPr>
-      <w:r>
-        <w:rPr>
-          <w:sz w:val="40"/>
-          <w:szCs w:val="40"/>
-        </w:rPr>
-        <w:t>Show</w:t>
-      </w:r>
-      <w:r>
-        <w:rPr>
-          <w:sz w:val="40"/>
-          <w:szCs w:val="40"/>
-        </w:rPr>
-        <w:t xml:space="preserve"> functional parse name</w:t>
-      </w:r>
-    </w:p>
-    <w:p>
-      <w:pPr>
-        <w:pStyle w:val="ListParagraph"/>
-        <w:numPr>
-          <w:ilvl w:val="1"/>
-          <w:numId w:val="1"/>
-        </w:numPr>
-        <w:spacing w:line="288" w:lineRule="auto"/>
-        <w:ind w:hanging="357"/>
-        <w:rPr>
-          <w:sz w:val="40"/>
-          <w:szCs w:val="40"/>
-        </w:rPr>
-      </w:pPr>
-      <w:r>
-        <w:rPr>
-          <w:sz w:val="40"/>
-          <w:szCs w:val="40"/>
-        </w:rPr>
-        <w:t>No side effects</w:t>
-      </w:r>
-    </w:p>
-    <w:p>
-      <w:pPr>
-        <w:pStyle w:val="ListParagraph"/>
-        <w:numPr>
-          <w:ilvl w:val="1"/>
-          <w:numId w:val="1"/>
-        </w:numPr>
-        <w:spacing w:line="288" w:lineRule="auto"/>
-        <w:ind w:hanging="357"/>
-        <w:rPr>
-          <w:sz w:val="40"/>
-          <w:szCs w:val="40"/>
-        </w:rPr>
-      </w:pPr>
-      <w:r>
-        <w:rPr>
-          <w:sz w:val="40"/>
-          <w:szCs w:val="40"/>
-        </w:rPr>
-        <w:t>LINQ allows us to declare what we want rather than write how to get it</w:t>
-      </w:r>
-    </w:p>
-    <w:p>
-      <w:pPr>
-        <w:pStyle w:val="ListParagraph"/>
-        <w:numPr>
-          <w:ilvl w:val="1"/>
-          <w:numId w:val="1"/>
-        </w:numPr>
-        <w:spacing w:line="288" w:lineRule="auto"/>
-        <w:ind w:hanging="357"/>
-        <w:rPr>
-          <w:sz w:val="40"/>
-          <w:szCs w:val="40"/>
-        </w:rPr>
-      </w:pPr>
-      <w:r>
-        <w:rPr>
-          <w:sz w:val="40"/>
-          <w:szCs w:val="40"/>
-        </w:rPr>
-        <w:t>Ternary expressions allow us to do conditional logic as expressions</w:t>
-      </w:r>
-    </w:p>
-    <w:p>
-      <w:pPr>
-        <w:pStyle w:val="ListParagraph"/>
-        <w:numPr>
-          <w:ilvl w:val="1"/>
-          <w:numId w:val="1"/>
-        </w:numPr>
-        <w:spacing w:line="288" w:lineRule="auto"/>
-        <w:ind w:hanging="357"/>
-        <w:rPr>
-          <w:sz w:val="40"/>
-          <w:szCs w:val="40"/>
-        </w:rPr>
-      </w:pPr>
-      <w:r>
-        <w:rPr>
-          <w:sz w:val="40"/>
-          <w:szCs w:val="40"/>
-        </w:rPr>
-        <w:t>Aggregate combines all the names into a single string</w:t>
-      </w:r>
-    </w:p>
-    <w:p>
-      <w:pPr>
-        <w:pStyle w:val="ListParagraph"/>
-        <w:numPr>
-          <w:ilvl w:val="1"/>
-          <w:numId w:val="1"/>
-        </w:numPr>
-        <w:spacing w:line="288" w:lineRule="auto"/>
-        <w:ind w:hanging="357"/>
-        <w:rPr>
-          <w:sz w:val="40"/>
-          <w:szCs w:val="40"/>
-        </w:rPr>
-      </w:pPr>
-      <w:r>
-        <w:rPr>
-          <w:sz w:val="40"/>
-          <w:szCs w:val="40"/>
-        </w:rPr>
-        <w:t>Sloppy because it requires a trim in the case of single middle name</w:t>
-      </w:r>
-    </w:p>
-    <w:p>
-      <w:pPr>
-        <w:pStyle w:val="ListParagraph"/>
-        <w:numPr>
-          <w:ilvl w:val="0"/>
-          <w:numId w:val="1"/>
-        </w:numPr>
-        <w:spacing w:line="288" w:lineRule="auto"/>
-        <w:ind w:hanging="357"/>
-        <w:rPr>
-          <w:sz w:val="40"/>
-          <w:szCs w:val="40"/>
-        </w:rPr>
-      </w:pPr>
-      <w:r>
-        <w:rPr>
-          <w:sz w:val="40"/>
-          <w:szCs w:val="40"/>
-        </w:rPr>
-        <w:t>Show string.join version</w:t>
-      </w:r>
-    </w:p>
-    <w:p>
-      <w:pPr>
-        <w:pStyle w:val="ListParagraph"/>
-        <w:numPr>
-          <w:ilvl w:val="1"/>
-          <w:numId w:val="1"/>
-        </w:numPr>
-        <w:spacing w:line="288" w:lineRule="auto"/>
-        <w:ind w:hanging="357"/>
-        <w:rPr>
-          <w:sz w:val="40"/>
-          <w:szCs w:val="40"/>
-        </w:rPr>
-      </w:pPr>
-      <w:r>
-        <w:rPr>
-          <w:sz w:val="40"/>
-          <w:szCs w:val="40"/>
-        </w:rPr>
-        <w:t>Better, but hard to read</w:t>
-      </w:r>
-    </w:p>
-    <w:p>
-      <w:pPr>
-        <w:pStyle w:val="ListParagraph"/>
-        <w:numPr>
-          <w:ilvl w:val="0"/>
-          <w:numId w:val="1"/>
-        </w:numPr>
-        <w:spacing w:line="288" w:lineRule="auto"/>
-        <w:ind w:hanging="357"/>
-        <w:rPr>
-          <w:sz w:val="40"/>
-          <w:szCs w:val="40"/>
-        </w:rPr>
-      </w:pPr>
-      <w:r>
-        <w:rPr>
-          <w:sz w:val="40"/>
-          <w:szCs w:val="40"/>
-        </w:rPr>
-        <w:t>Show refactored version</w:t>
-      </w:r>
-    </w:p>
-    <w:p>
-      <w:pPr>
-        <w:pStyle w:val="ListParagraph"/>
-        <w:numPr>
-          <w:ilvl w:val="1"/>
-          <w:numId w:val="1"/>
-        </w:numPr>
-        <w:spacing w:line="288" w:lineRule="auto"/>
-        <w:ind w:hanging="357"/>
-        <w:rPr>
-          <w:sz w:val="40"/>
-          <w:szCs w:val="40"/>
-        </w:rPr>
-      </w:pPr>
-      <w:r>
-        <w:rPr>
-          <w:sz w:val="40"/>
-          <w:szCs w:val="40"/>
-        </w:rPr>
-        <w:t>Best. Use extension methods to keep the fluent style</w:t>
-      </w:r>
-    </w:p>
-    <w:p>
-      <w:pPr>
-        <w:pStyle w:val="ListParagraph"/>
-        <w:numPr>
-          <w:ilvl w:val="1"/>
-          <w:numId w:val="1"/>
-        </w:numPr>
-        <w:spacing w:line="288" w:lineRule="auto"/>
-        <w:ind w:hanging="357"/>
-        <w:rPr>
-          <w:sz w:val="40"/>
-          <w:szCs w:val="40"/>
-        </w:rPr>
-      </w:pPr>
-      <w:r>
-        <w:rPr>
-          <w:sz w:val="40"/>
-          <w:szCs w:val="40"/>
-        </w:rPr>
-        <w:t>Where C# starts to show lack of functional roots</w:t>
-      </w:r>
-    </w:p>
-    <w:p>
-      <w:pPr>
-        <w:pStyle w:val="ListParagraph"/>
-        <w:numPr>
-          <w:ilvl w:val="1"/>
-          <w:numId w:val="1"/>
-        </w:numPr>
-        <w:rPr>
-          <w:sz w:val="44"/>
-          <w:szCs w:val="44"/>
-        </w:rPr>
-      </w:pPr>
-      <w:r>
-        <w:rPr>
-          <w:sz w:val="44"/>
-          <w:szCs w:val="44"/>
-        </w:rPr>
-        <w:t>Functional languages have a function composition operator to make this easier</w:t>
-      </w:r>
-    </w:p>
-    <w:p>
-      <w:r>
-        <w:br w:type="page"/>
-      </w:r>
-    </w:p>
-    <w:p>
-      <w:pPr>
-        <w:pStyle w:val="Title"/>
-      </w:pPr>
-      <w:r>
-        <w:lastRenderedPageBreak/>
-        <w:t>State Change History</w:t>
-      </w:r>
-      <w:r>
-        <w:t xml:space="preserve"> (5m)</w:t>
-      </w:r>
-    </w:p>
-    <w:p>
-      <w:pPr>
-        <w:pStyle w:val="ListParagraph"/>
-        <w:numPr>
-          <w:ilvl w:val="0"/>
-          <w:numId w:val="2"/>
-        </w:numPr>
-        <w:spacing w:line="288" w:lineRule="auto"/>
-        <w:rPr>
-          <w:sz w:val="40"/>
-          <w:szCs w:val="40"/>
-        </w:rPr>
-      </w:pPr>
-      <w:r>
-        <w:rPr>
-          <w:sz w:val="40"/>
-          <w:szCs w:val="40"/>
-        </w:rPr>
-        <w:t>Explain state change</w:t>
-      </w:r>
-      <w:r>
-        <w:rPr>
-          <w:sz w:val="40"/>
-          <w:szCs w:val="40"/>
-        </w:rPr>
-        <w:t xml:space="preserve"> problem</w:t>
-      </w:r>
-    </w:p>
-    <w:p>
-      <w:pPr>
-        <w:pStyle w:val="ListParagraph"/>
-        <w:numPr>
-          <w:ilvl w:val="1"/>
-          <w:numId w:val="2"/>
-        </w:numPr>
-        <w:spacing w:line="288" w:lineRule="auto"/>
-        <w:rPr>
-          <w:sz w:val="40"/>
-          <w:szCs w:val="40"/>
-        </w:rPr>
-      </w:pPr>
-      <w:r>
-        <w:rPr>
-          <w:sz w:val="40"/>
-          <w:szCs w:val="40"/>
-        </w:rPr>
-        <w:t>Show comment diagram for duration calculations</w:t>
-      </w:r>
-    </w:p>
-    <w:p>
-      <w:pPr>
-        <w:pStyle w:val="ListParagraph"/>
-        <w:numPr>
-          <w:ilvl w:val="0"/>
-          <w:numId w:val="2"/>
-        </w:numPr>
-        <w:spacing w:line="288" w:lineRule="auto"/>
-        <w:rPr>
-          <w:sz w:val="40"/>
-          <w:szCs w:val="40"/>
-        </w:rPr>
-      </w:pPr>
-      <w:r>
-        <w:rPr>
-          <w:sz w:val="40"/>
-          <w:szCs w:val="40"/>
-        </w:rPr>
-        <w:t>Show imperative version</w:t>
-      </w:r>
-    </w:p>
-    <w:p>
-      <w:pPr>
-        <w:pStyle w:val="ListParagraph"/>
-        <w:numPr>
-          <w:ilvl w:val="1"/>
-          <w:numId w:val="2"/>
-        </w:numPr>
-        <w:spacing w:line="288" w:lineRule="auto"/>
-        <w:rPr>
-          <w:sz w:val="40"/>
-          <w:szCs w:val="40"/>
-        </w:rPr>
-      </w:pPr>
-      <w:r>
-        <w:rPr>
-          <w:sz w:val="40"/>
-          <w:szCs w:val="40"/>
-        </w:rPr>
-        <w:t>Stating how to get the result</w:t>
-      </w:r>
-    </w:p>
-    <w:p>
-      <w:pPr>
-        <w:pStyle w:val="ListParagraph"/>
-        <w:numPr>
-          <w:ilvl w:val="1"/>
-          <w:numId w:val="2"/>
-        </w:numPr>
-        <w:spacing w:line="288" w:lineRule="auto"/>
-        <w:rPr>
-          <w:sz w:val="40"/>
-          <w:szCs w:val="40"/>
-        </w:rPr>
-      </w:pPr>
-      <w:r>
-        <w:rPr>
-          <w:sz w:val="40"/>
-          <w:szCs w:val="40"/>
-        </w:rPr>
-        <w:t xml:space="preserve">Lots of side effects. </w:t>
-      </w:r>
-    </w:p>
-    <w:p>
-      <w:pPr>
-        <w:pStyle w:val="ListParagraph"/>
-        <w:numPr>
-          <w:ilvl w:val="1"/>
-          <w:numId w:val="2"/>
-        </w:numPr>
-        <w:spacing w:line="288" w:lineRule="auto"/>
-        <w:rPr>
-          <w:sz w:val="40"/>
-          <w:szCs w:val="40"/>
-        </w:rPr>
-      </w:pPr>
-      <w:r>
-        <w:rPr>
-          <w:sz w:val="40"/>
-          <w:szCs w:val="40"/>
-        </w:rPr>
-        <w:t>Got to run the code in your head to</w:t>
-      </w:r>
-      <w:r>
-        <w:rPr>
-          <w:sz w:val="40"/>
-          <w:szCs w:val="40"/>
-        </w:rPr>
-        <w:t xml:space="preserve"> keep track of that state</w:t>
-      </w:r>
-    </w:p>
-    <w:p>
-      <w:pPr>
-        <w:pStyle w:val="ListParagraph"/>
-        <w:numPr>
-          <w:ilvl w:val="1"/>
-          <w:numId w:val="2"/>
-        </w:numPr>
-        <w:spacing w:line="288" w:lineRule="auto"/>
-        <w:rPr>
-          <w:sz w:val="40"/>
-          <w:szCs w:val="40"/>
-        </w:rPr>
-      </w:pPr>
-      <w:r>
-        <w:rPr>
-          <w:sz w:val="40"/>
-          <w:szCs w:val="40"/>
-        </w:rPr>
-        <w:t>Lot of code!</w:t>
-      </w:r>
-    </w:p>
-    <w:p>
-      <w:pPr>
-        <w:pStyle w:val="ListParagraph"/>
-        <w:numPr>
-          <w:ilvl w:val="0"/>
-          <w:numId w:val="2"/>
-        </w:numPr>
-        <w:spacing w:line="288" w:lineRule="auto"/>
-        <w:rPr>
-          <w:sz w:val="40"/>
-          <w:szCs w:val="40"/>
-        </w:rPr>
-      </w:pPr>
-      <w:r>
-        <w:rPr>
-          <w:sz w:val="40"/>
-          <w:szCs w:val="40"/>
-        </w:rPr>
-        <w:t>Show functional version</w:t>
-      </w:r>
-    </w:p>
-    <w:p>
-      <w:pPr>
-        <w:pStyle w:val="ListParagraph"/>
-        <w:numPr>
-          <w:ilvl w:val="1"/>
-          <w:numId w:val="2"/>
-        </w:numPr>
-        <w:spacing w:line="288" w:lineRule="auto"/>
-        <w:rPr>
-          <w:sz w:val="40"/>
-          <w:szCs w:val="40"/>
-        </w:rPr>
-      </w:pPr>
-      <w:r>
-        <w:rPr>
-          <w:sz w:val="40"/>
-          <w:szCs w:val="40"/>
-        </w:rPr>
-        <w:t>Refer back to diagram. Think in sequences</w:t>
-      </w:r>
-    </w:p>
-    <w:p>
-      <w:pPr>
-        <w:pStyle w:val="ListParagraph"/>
-        <w:numPr>
-          <w:ilvl w:val="1"/>
-          <w:numId w:val="2"/>
-        </w:numPr>
-        <w:spacing w:line="288" w:lineRule="auto"/>
-        <w:rPr>
-          <w:sz w:val="40"/>
-          <w:szCs w:val="40"/>
-        </w:rPr>
-      </w:pPr>
-      <w:r>
-        <w:rPr>
-          <w:sz w:val="40"/>
-          <w:szCs w:val="40"/>
-        </w:rPr>
-        <w:t>Set up the two sequences</w:t>
-      </w:r>
-    </w:p>
-    <w:p>
-      <w:pPr>
-        <w:pStyle w:val="ListParagraph"/>
-        <w:numPr>
-          <w:ilvl w:val="1"/>
-          <w:numId w:val="2"/>
-        </w:numPr>
-        <w:spacing w:line="288" w:lineRule="auto"/>
-        <w:rPr>
-          <w:sz w:val="40"/>
-          <w:szCs w:val="40"/>
-        </w:rPr>
-      </w:pPr>
-      <w:r>
-        <w:rPr>
-          <w:sz w:val="40"/>
-          <w:szCs w:val="40"/>
-        </w:rPr>
-        <w:t>Use Zip to loop through both together</w:t>
-      </w:r>
-    </w:p>
-    <w:p>
-      <w:pPr>
-        <w:pStyle w:val="ListParagraph"/>
-        <w:numPr>
-          <w:ilvl w:val="1"/>
-          <w:numId w:val="2"/>
-        </w:numPr>
-        <w:spacing w:line="288" w:lineRule="auto"/>
-        <w:rPr>
-          <w:sz w:val="40"/>
-          <w:szCs w:val="40"/>
-        </w:rPr>
-      </w:pPr>
-      <w:r>
-        <w:rPr>
-          <w:sz w:val="40"/>
-          <w:szCs w:val="40"/>
-        </w:rPr>
-        <w:t>No side effects, cleaner</w:t>
-      </w:r>
-    </w:p>
-    <w:p>
-      <w:pPr>
-        <w:pStyle w:val="ListParagraph"/>
-        <w:numPr>
-          <w:ilvl w:val="1"/>
-          <w:numId w:val="2"/>
-        </w:numPr>
-        <w:spacing w:line="288" w:lineRule="auto"/>
-        <w:rPr>
-          <w:sz w:val="40"/>
-          <w:szCs w:val="40"/>
-        </w:rPr>
-      </w:pPr>
-      <w:r>
-        <w:rPr>
-          <w:sz w:val="40"/>
-          <w:szCs w:val="40"/>
-        </w:rPr>
-        <w:t>Stating literally what you intend, not how. Declarative coding</w:t>
-      </w:r>
-    </w:p>
-    <w:p>
-      <w:pPr>
-        <w:rPr>
-          <w:sz w:val="40"/>
-          <w:szCs w:val="40"/>
-        </w:rPr>
-      </w:pPr>
-      <w:r>
-        <w:rPr>
-          <w:sz w:val="40"/>
-          <w:szCs w:val="40"/>
-        </w:rPr>
-        <w:br w:type="page"/>
-      </w:r>
-    </w:p>
-    <w:p>
-      <w:pPr>
-        <w:pStyle w:val="Title"/>
-      </w:pPr>
-      <w:r>
-        <w:lastRenderedPageBreak/>
-        <w:t>Maybe</w:t>
-      </w:r>
-      <w:r>
-        <w:t xml:space="preserve"> (4m)</w:t>
-      </w:r>
-    </w:p>
-    <w:p>
-      <w:pPr>
-        <w:pStyle w:val="ListParagraph"/>
-        <w:numPr>
-          <w:ilvl w:val="0"/>
-          <w:numId w:val="3"/>
-        </w:numPr>
-        <w:spacing w:line="288" w:lineRule="auto"/>
-        <w:rPr>
-          <w:sz w:val="40"/>
-          <w:szCs w:val="40"/>
-        </w:rPr>
-      </w:pPr>
-      <w:r>
-        <w:rPr>
-          <w:sz w:val="40"/>
-          <w:szCs w:val="40"/>
-        </w:rPr>
-        <w:t>Show null checking lines</w:t>
-      </w:r>
-    </w:p>
-    <w:p>
-      <w:pPr>
-        <w:pStyle w:val="ListParagraph"/>
-        <w:numPr>
-          <w:ilvl w:val="1"/>
-          <w:numId w:val="3"/>
-        </w:numPr>
-        <w:spacing w:line="288" w:lineRule="auto"/>
-        <w:rPr>
-          <w:sz w:val="40"/>
-          <w:szCs w:val="40"/>
-        </w:rPr>
-      </w:pPr>
-      <w:r>
-        <w:rPr>
-          <w:sz w:val="40"/>
-          <w:szCs w:val="40"/>
-        </w:rPr>
-        <w:t>Null checking typically requires statements</w:t>
-      </w:r>
-    </w:p>
-    <w:p>
-      <w:pPr>
-        <w:pStyle w:val="ListParagraph"/>
-        <w:numPr>
-          <w:ilvl w:val="1"/>
-          <w:numId w:val="3"/>
-        </w:numPr>
-        <w:spacing w:line="288" w:lineRule="auto"/>
-        <w:rPr>
-          <w:sz w:val="40"/>
-          <w:szCs w:val="40"/>
-        </w:rPr>
-      </w:pPr>
-      <w:r>
-        <w:rPr>
-          <w:sz w:val="40"/>
-          <w:szCs w:val="40"/>
-        </w:rPr>
-        <w:t>Side effecting – keep track of state</w:t>
-      </w:r>
-    </w:p>
-    <w:p>
-      <w:pPr>
-        <w:pStyle w:val="ListParagraph"/>
-        <w:numPr>
-          <w:ilvl w:val="0"/>
-          <w:numId w:val="3"/>
-        </w:numPr>
-        <w:spacing w:line="288" w:lineRule="auto"/>
-        <w:rPr>
-          <w:sz w:val="40"/>
-          <w:szCs w:val="40"/>
-        </w:rPr>
-      </w:pPr>
-      <w:r>
-        <w:rPr>
-          <w:sz w:val="40"/>
-          <w:szCs w:val="40"/>
-        </w:rPr>
-        <w:t>Show maybe extensions methods</w:t>
-      </w:r>
-    </w:p>
-    <w:p>
-      <w:pPr>
-        <w:pStyle w:val="ListParagraph"/>
-        <w:numPr>
-          <w:ilvl w:val="1"/>
-          <w:numId w:val="3"/>
-        </w:numPr>
-        <w:spacing w:line="288" w:lineRule="auto"/>
-        <w:rPr>
-          <w:sz w:val="40"/>
-          <w:szCs w:val="40"/>
-        </w:rPr>
-      </w:pPr>
-      <w:r>
-        <w:rPr>
-          <w:sz w:val="40"/>
-          <w:szCs w:val="40"/>
-        </w:rPr>
-        <w:t>Higher order function</w:t>
-      </w:r>
-    </w:p>
-    <w:p>
-      <w:pPr>
-        <w:pStyle w:val="ListParagraph"/>
-        <w:numPr>
-          <w:ilvl w:val="1"/>
-          <w:numId w:val="3"/>
-        </w:numPr>
-        <w:spacing w:line="288" w:lineRule="auto"/>
-        <w:rPr>
-          <w:sz w:val="40"/>
-          <w:szCs w:val="40"/>
-        </w:rPr>
-      </w:pPr>
-      <w:r>
-        <w:rPr>
-          <w:sz w:val="40"/>
-          <w:szCs w:val="40"/>
-        </w:rPr>
-        <w:t>One for reference types</w:t>
-      </w:r>
-    </w:p>
-    <w:p>
-      <w:pPr>
-        <w:pStyle w:val="ListParagraph"/>
-        <w:numPr>
-          <w:ilvl w:val="1"/>
-          <w:numId w:val="3"/>
-        </w:numPr>
-        <w:spacing w:line="288" w:lineRule="auto"/>
-        <w:rPr>
-          <w:sz w:val="40"/>
-          <w:szCs w:val="40"/>
-        </w:rPr>
-      </w:pPr>
-      <w:r>
-        <w:rPr>
-          <w:sz w:val="40"/>
-          <w:szCs w:val="40"/>
-        </w:rPr>
-        <w:t>One for nullable value types</w:t>
-      </w:r>
-    </w:p>
-    <w:p>
-      <w:pPr>
-        <w:pStyle w:val="ListParagraph"/>
-        <w:numPr>
-          <w:ilvl w:val="0"/>
-          <w:numId w:val="3"/>
-        </w:numPr>
-        <w:spacing w:line="288" w:lineRule="auto"/>
-        <w:rPr>
-          <w:sz w:val="40"/>
-          <w:szCs w:val="40"/>
-        </w:rPr>
-      </w:pPr>
-      <w:r>
-        <w:rPr>
-          <w:sz w:val="40"/>
-          <w:szCs w:val="40"/>
-        </w:rPr>
-        <w:t>Show expression based version</w:t>
-      </w:r>
-    </w:p>
-    <w:p>
-      <w:pPr>
-        <w:pStyle w:val="ListParagraph"/>
-        <w:numPr>
-          <w:ilvl w:val="1"/>
-          <w:numId w:val="3"/>
-        </w:numPr>
-        <w:spacing w:line="288" w:lineRule="auto"/>
-        <w:rPr>
-          <w:sz w:val="40"/>
-          <w:szCs w:val="40"/>
-        </w:rPr>
-      </w:pPr>
-      <w:r>
-        <w:rPr>
-          <w:sz w:val="40"/>
-          <w:szCs w:val="40"/>
-        </w:rPr>
-        <w:t>Maybe allows conditional access based on nullness</w:t>
-      </w:r>
-    </w:p>
-    <w:p>
-      <w:pPr>
-        <w:pStyle w:val="ListParagraph"/>
-        <w:numPr>
-          <w:ilvl w:val="1"/>
-          <w:numId w:val="3"/>
-        </w:numPr>
-        <w:spacing w:line="288" w:lineRule="auto"/>
-        <w:rPr>
-          <w:sz w:val="40"/>
-          <w:szCs w:val="40"/>
-        </w:rPr>
-      </w:pPr>
-      <w:r>
-        <w:rPr>
-          <w:sz w:val="40"/>
-          <w:szCs w:val="40"/>
-        </w:rPr>
-        <w:t>Null coalesce operator provides the fallback value</w:t>
-      </w:r>
-    </w:p>
-    <w:p>
-      <w:pPr>
-        <w:pStyle w:val="ListParagraph"/>
-        <w:numPr>
-          <w:ilvl w:val="1"/>
-          <w:numId w:val="3"/>
-        </w:numPr>
-        <w:spacing w:line="288" w:lineRule="auto"/>
-        <w:rPr>
-          <w:sz w:val="40"/>
-          <w:szCs w:val="40"/>
-        </w:rPr>
-      </w:pPr>
-      <w:r>
-        <w:rPr>
-          <w:sz w:val="40"/>
-          <w:szCs w:val="40"/>
-        </w:rPr>
-        <w:t>No side effects – totally expression based</w:t>
-      </w:r>
-    </w:p>
-    <w:p>
-      <w:pPr>
-        <w:pStyle w:val="ListParagraph"/>
-        <w:numPr>
-          <w:ilvl w:val="0"/>
-          <w:numId w:val="3"/>
-        </w:numPr>
-        <w:spacing w:line="288" w:lineRule="auto"/>
-        <w:rPr>
-          <w:sz w:val="40"/>
-          <w:szCs w:val="40"/>
-        </w:rPr>
-      </w:pPr>
-      <w:r>
-        <w:rPr>
-          <w:sz w:val="40"/>
-          <w:szCs w:val="40"/>
-        </w:rPr>
-        <w:t>C# 6 conditional access operator: ?.</w:t>
-      </w:r>
-    </w:p>
-    <w:p>
-      <w:pPr>
-        <w:pStyle w:val="ListParagraph"/>
-        <w:numPr>
-          <w:ilvl w:val="1"/>
-          <w:numId w:val="3"/>
-        </w:numPr>
-        <w:spacing w:line="288" w:lineRule="auto"/>
-        <w:rPr>
-          <w:sz w:val="40"/>
-          <w:szCs w:val="40"/>
-        </w:rPr>
-      </w:pPr>
-      <w:r>
-        <w:rPr>
-          <w:sz w:val="40"/>
-          <w:szCs w:val="40"/>
-        </w:rPr>
-        <w:t>Bringing more functional programming into C#</w:t>
-      </w:r>
-    </w:p>
-    <w:p>
-      <w:pPr>
-        <w:rPr>
-          <w:sz w:val="40"/>
-          <w:szCs w:val="40"/>
-        </w:rPr>
-      </w:pPr>
-      <w:r>
-        <w:rPr>
-          <w:sz w:val="40"/>
-          <w:szCs w:val="40"/>
-        </w:rPr>
-        <w:br w:type="page"/>
-      </w:r>
-    </w:p>
-    <w:p>
-      <w:pPr>
-        <w:pStyle w:val="Title"/>
-      </w:pPr>
-      <w:r>
-        <w:lastRenderedPageBreak/>
-        <w:t>Name Splitting in JavaScript</w:t>
-      </w:r>
-    </w:p>
-    <w:p>
-      <w:pPr>
-        <w:pStyle w:val="ListParagraph"/>
-        <w:numPr>
-          <w:ilvl w:val="0"/>
-          <w:numId w:val="4"/>
-        </w:numPr>
-        <w:spacing w:line="288" w:lineRule="auto"/>
-        <w:rPr>
-          <w:sz w:val="40"/>
-          <w:szCs w:val="40"/>
-        </w:rPr>
-      </w:pPr>
-      <w:r>
-        <w:rPr>
-          <w:sz w:val="40"/>
-          <w:szCs w:val="40"/>
-        </w:rPr>
-        <w:t>Talk about lodash</w:t>
-      </w:r>
-    </w:p>
-    <w:p>
-      <w:pPr>
-        <w:pStyle w:val="ListParagraph"/>
-        <w:numPr>
-          <w:ilvl w:val="1"/>
-          <w:numId w:val="5"/>
-        </w:numPr>
-        <w:spacing w:line="288" w:lineRule="auto"/>
-        <w:rPr>
-          <w:sz w:val="40"/>
-          <w:szCs w:val="40"/>
-        </w:rPr>
-      </w:pPr>
-      <w:r>
-        <w:rPr>
-          <w:sz w:val="40"/>
-          <w:szCs w:val="40"/>
-        </w:rPr>
-        <w:t>JavaScript’s standard libraries are anaemic</w:t>
-      </w:r>
-    </w:p>
-    <w:p>
-      <w:pPr>
-        <w:pStyle w:val="ListParagraph"/>
-        <w:numPr>
-          <w:ilvl w:val="1"/>
-          <w:numId w:val="5"/>
-        </w:numPr>
-        <w:spacing w:line="288" w:lineRule="auto"/>
-        <w:rPr>
-          <w:sz w:val="40"/>
-          <w:szCs w:val="40"/>
-        </w:rPr>
-      </w:pPr>
-      <w:r>
-        <w:rPr>
-          <w:sz w:val="40"/>
-          <w:szCs w:val="40"/>
-        </w:rPr>
-        <w:t>3</w:t>
-      </w:r>
-      <w:r>
-        <w:rPr>
-          <w:sz w:val="40"/>
-          <w:szCs w:val="40"/>
-          <w:vertAlign w:val="superscript"/>
-        </w:rPr>
-        <w:t>rd</w:t>
-      </w:r>
-      <w:r>
-        <w:rPr>
-          <w:sz w:val="40"/>
-          <w:szCs w:val="40"/>
-        </w:rPr>
-        <w:t xml:space="preserve"> party libraries to the rescue</w:t>
-      </w:r>
-    </w:p>
-    <w:p>
-      <w:pPr>
-        <w:pStyle w:val="ListParagraph"/>
-        <w:numPr>
-          <w:ilvl w:val="1"/>
-          <w:numId w:val="5"/>
-        </w:numPr>
-        <w:spacing w:line="288" w:lineRule="auto"/>
-        <w:rPr>
-          <w:sz w:val="40"/>
-          <w:szCs w:val="40"/>
-        </w:rPr>
-      </w:pPr>
-      <w:r>
-        <w:rPr>
-          <w:sz w:val="40"/>
-          <w:szCs w:val="40"/>
-        </w:rPr>
-        <w:t>Lodash provides many standard higher order functions</w:t>
-      </w:r>
-    </w:p>
-    <w:p>
-      <w:pPr>
-        <w:pStyle w:val="ListParagraph"/>
-        <w:numPr>
-          <w:ilvl w:val="0"/>
-          <w:numId w:val="5"/>
-        </w:numPr>
-        <w:spacing w:line="288" w:lineRule="auto"/>
-        <w:rPr>
-          <w:sz w:val="40"/>
-          <w:szCs w:val="40"/>
-        </w:rPr>
-      </w:pPr>
-      <w:r>
-        <w:rPr>
-          <w:sz w:val="40"/>
-          <w:szCs w:val="40"/>
-        </w:rPr>
-        <w:t>Review name splitting example</w:t>
-      </w:r>
-    </w:p>
-    <w:p>
-      <w:pPr>
-        <w:pStyle w:val="ListParagraph"/>
-        <w:numPr>
-          <w:ilvl w:val="1"/>
-          <w:numId w:val="5"/>
-        </w:numPr>
-        <w:spacing w:line="288" w:lineRule="auto"/>
-        <w:rPr>
-          <w:sz w:val="40"/>
-          <w:szCs w:val="40"/>
-        </w:rPr>
-      </w:pPr>
-      <w:r>
-        <w:rPr>
-          <w:sz w:val="40"/>
-          <w:szCs w:val="40"/>
-        </w:rPr>
-        <w:t>Functional concepts transfer cleanly to another language</w:t>
-      </w:r>
-    </w:p>
-    <w:p>
-      <w:pPr>
-        <w:pStyle w:val="ListParagraph"/>
-        <w:numPr>
-          <w:ilvl w:val="1"/>
-          <w:numId w:val="5"/>
-        </w:numPr>
-        <w:spacing w:line="288" w:lineRule="auto"/>
-        <w:rPr>
-          <w:sz w:val="40"/>
-          <w:szCs w:val="40"/>
-        </w:rPr>
-      </w:pPr>
-      <w:r>
-        <w:rPr>
-          <w:sz w:val="40"/>
-          <w:szCs w:val="40"/>
-        </w:rPr>
-        <w:t>Very similar code</w:t>
-      </w:r>
-    </w:p>
-    <w:p>
-      <w:pPr>
-        <w:pStyle w:val="ListParagraph"/>
-        <w:numPr>
-          <w:ilvl w:val="1"/>
-          <w:numId w:val="5"/>
-        </w:numPr>
-        <w:spacing w:line="288" w:lineRule="auto"/>
-        <w:rPr>
-          <w:sz w:val="40"/>
-          <w:szCs w:val="40"/>
-        </w:rPr>
-      </w:pPr>
-      <w:r>
-        <w:rPr>
-          <w:sz w:val="40"/>
-          <w:szCs w:val="40"/>
-        </w:rPr>
-        <w:t>Lodash uses “chain” to work around lack of function composition operator in JavaScript</w:t>
-      </w:r>
-    </w:p>
-    <w:p>
-      <w:pPr>
-        <w:pStyle w:val="ListParagraph"/>
-        <w:numPr>
-          <w:ilvl w:val="0"/>
-          <w:numId w:val="5"/>
-        </w:numPr>
-        <w:spacing w:line="288" w:lineRule="auto"/>
-        <w:rPr>
-          <w:sz w:val="40"/>
-          <w:szCs w:val="40"/>
-        </w:rPr>
-      </w:pPr>
-      <w:r>
-        <w:rPr>
-          <w:sz w:val="40"/>
-          <w:szCs w:val="40"/>
-        </w:rPr>
-        <w:t>Introduce ES6 arrow functions</w:t>
-      </w:r>
-    </w:p>
-    <w:p>
-      <w:pPr>
-        <w:pStyle w:val="ListParagraph"/>
-        <w:numPr>
-          <w:ilvl w:val="1"/>
-          <w:numId w:val="5"/>
-        </w:numPr>
-        <w:spacing w:line="288" w:lineRule="auto"/>
-        <w:rPr>
-          <w:sz w:val="40"/>
-          <w:szCs w:val="40"/>
-        </w:rPr>
-      </w:pPr>
-      <w:r>
-        <w:rPr>
-          <w:sz w:val="40"/>
-          <w:szCs w:val="40"/>
-        </w:rPr>
-        <w:t>Another functional feature getting imported into JavaScript</w:t>
-      </w:r>
-    </w:p>
-    <w:p>
-      <w:pPr>
-        <w:rPr>
-          <w:sz w:val="40"/>
-          <w:szCs w:val="40"/>
-        </w:rPr>
-      </w:pPr>
-      <w:r>
-        <w:rPr>
-          <w:sz w:val="40"/>
-          <w:szCs w:val="40"/>
-        </w:rPr>
-        <w:br w:type="page"/>
-      </w:r>
-    </w:p>
-    <w:p>
-      <w:pPr>
-        <w:pStyle w:val="Title"/>
-      </w:pPr>
-      <w:r>
-        <w:lastRenderedPageBreak/>
-        <w:t>Duplicated Emails</w:t>
+      <w:r>
+        <w:rPr>
+          <w:sz w:val="40"/>
+          <w:szCs w:val="40"/>
+        </w:rPr>
+        <w:t xml:space="preserve"> creates a new object keeping only the properties that meet the predicate</w:t>
+      </w:r>
+    </w:p>
+    <w:p>
+      <w:pPr>
+        <w:pStyle w:val="ListParagraph"/>
+        <w:numPr>
+          <w:ilvl w:val="1"/>
+          <w:numId w:val="6"/>
+        </w:numPr>
+        <w:spacing w:line="288" w:lineRule="auto"/>
+        <w:rPr>
+          <w:sz w:val="40"/>
+          <w:szCs w:val="40"/>
+        </w:rPr>
+      </w:pPr>
+      <w:r>
+        <w:rPr>
+          <w:sz w:val="40"/>
+          <w:szCs w:val="40"/>
+        </w:rPr>
+        <w:t>Keys</w:t>
+      </w:r>
+      <w:r>
+        <w:rPr>
+          <w:sz w:val="40"/>
+          <w:szCs w:val="40"/>
+        </w:rPr>
+        <w:t xml:space="preserve"> </w:t>
+      </w:r>
+      <w:r>
+        <w:rPr>
+          <w:sz w:val="40"/>
+          <w:szCs w:val="40"/>
+        </w:rPr>
+        <w:t>returns an array of all keys on an object</w:t>
       </w:r>
     </w:p>
     <w:p>
@@ -1316,111 +1743,6 @@
           <w:sz w:val="40"/>
           <w:szCs w:val="40"/>
         </w:rPr>
-        <w:t>Explain example – locate emails that occur more than once in the list of people</w:t>
-      </w:r>
-    </w:p>
-    <w:p>
-      <w:pPr>
-        <w:pStyle w:val="ListParagraph"/>
-        <w:numPr>
-          <w:ilvl w:val="0"/>
-          <w:numId w:val="6"/>
-        </w:numPr>
-        <w:spacing w:line="288" w:lineRule="auto"/>
-        <w:rPr>
-          <w:sz w:val="40"/>
-          <w:szCs w:val="40"/>
-        </w:rPr>
-      </w:pPr>
-      <w:r>
-        <w:rPr>
-          <w:sz w:val="40"/>
-          <w:szCs w:val="40"/>
-        </w:rPr>
-        <w:t>Lodash provides functions that are idiomatic to JavaScript</w:t>
-      </w:r>
-    </w:p>
-    <w:p>
-      <w:pPr>
-        <w:pStyle w:val="ListParagraph"/>
-        <w:numPr>
-          <w:ilvl w:val="1"/>
-          <w:numId w:val="6"/>
-        </w:numPr>
-        <w:spacing w:line="288" w:lineRule="auto"/>
-        <w:rPr>
-          <w:sz w:val="40"/>
-          <w:szCs w:val="40"/>
-        </w:rPr>
-      </w:pPr>
-      <w:r>
-        <w:rPr>
-          <w:sz w:val="40"/>
-          <w:szCs w:val="40"/>
-        </w:rPr>
-        <w:t>Countby produces an object where the property names are the email addresses and the property values are the counts</w:t>
-      </w:r>
-    </w:p>
-    <w:p>
-      <w:pPr>
-        <w:pStyle w:val="ListParagraph"/>
-        <w:numPr>
-          <w:ilvl w:val="1"/>
-          <w:numId w:val="6"/>
-        </w:numPr>
-        <w:spacing w:line="288" w:lineRule="auto"/>
-        <w:rPr>
-          <w:sz w:val="40"/>
-          <w:szCs w:val="40"/>
-        </w:rPr>
-      </w:pPr>
-      <w:r>
-        <w:rPr>
-          <w:sz w:val="40"/>
-          <w:szCs w:val="40"/>
-        </w:rPr>
-        <w:t>Pick creates a new object keeping only the properties that meet the predicate</w:t>
-      </w:r>
-    </w:p>
-    <w:p>
-      <w:pPr>
-        <w:pStyle w:val="ListParagraph"/>
-        <w:numPr>
-          <w:ilvl w:val="1"/>
-          <w:numId w:val="6"/>
-        </w:numPr>
-        <w:spacing w:line="288" w:lineRule="auto"/>
-        <w:rPr>
-          <w:sz w:val="40"/>
-          <w:szCs w:val="40"/>
-        </w:rPr>
-      </w:pPr>
-      <w:r>
-        <w:rPr>
-          <w:sz w:val="40"/>
-          <w:szCs w:val="40"/>
-        </w:rPr>
-        <w:t>Map is like Select</w:t>
-      </w:r>
-    </w:p>
-    <w:p>
-      <w:pPr>
-        <w:pStyle w:val="ListParagraph"/>
-        <w:numPr>
-          <w:ilvl w:val="0"/>
-          <w:numId w:val="6"/>
-        </w:numPr>
-        <w:spacing w:line="288" w:lineRule="auto"/>
-        <w:rPr>
-          <w:sz w:val="40"/>
-          <w:szCs w:val="40"/>
-        </w:rPr>
-      </w:pPr>
-      <w:r>
-        <w:rPr>
-          <w:sz w:val="40"/>
-          <w:szCs w:val="40"/>
-        </w:rPr>
         <w:t>FP benefits</w:t>
       </w:r>
     </w:p>
@@ -1965,6 +2287,7 @@
         <w:pStyle w:val="Title"/>
       </w:pPr>
       <w:r>
+        <w:lastRenderedPageBreak/>
         <w:t>Rx  - Server Polling</w:t>
       </w:r>
     </w:p>
@@ -2294,7 +2617,7 @@
 </file>
 
 <file path=word/numbering.xml><?xml version="1.0" encoding="utf-8"?>
-<w:numbering xmlns:wpc="http://schemas.microsoft.com/office/word/2010/wordprocessingCanvas" xmlns:mc="http://schemas.openxmlformats.org/markup-compatibility/2006" xmlns:o="urn:schemas-microsoft-com:office:office" xmlns:r="http://schemas.openxmlformats.org/officeDocument/2006/relationships" xmlns:m="http://schemas.openxmlformats.org/officeDocument/2006/math" xmlns:v="urn:schemas-microsoft-com:vml" xmlns:wp14="http://schemas.microsoft.com/office/word/2010/wordprocessingDrawing" xmlns:wp="http://schemas.openxmlformats.org/drawingml/2006/wordprocessingDrawing" xmlns:w10="urn:schemas-microsoft-com:office:word" xmlns:w="http://schemas.openxmlformats.org/wordprocessingml/2006/main" xmlns:w14="http://schemas.microsoft.com/office/word/2010/wordml" xmlns:w15="http://schemas.microsoft.com/office/word/2012/wordml" xmlns:wpg="http://schemas.microsoft.com/office/word/2010/wordprocessingGroup" xmlns:wpi="http://schemas.microsoft.com/office/word/2010/wordprocessingInk" xmlns:wne="http://schemas.microsoft.com/office/word/2006/wordml" xmlns:wps="http://schemas.microsoft.com/office/word/2010/wordprocessingShape" mc:Ignorable="w14 w15 wp14">
+<w:numbering xmlns:wpc="http://schemas.microsoft.com/office/word/2010/wordprocessingCanvas" xmlns:cx="http://schemas.microsoft.com/office/drawing/2014/chartex" xmlns:cx1="http://schemas.microsoft.com/office/drawing/2015/9/8/chartex" xmlns:cx2="http://schemas.microsoft.com/office/drawing/2015/10/21/chartex" xmlns:mc="http://schemas.openxmlformats.org/markup-compatibility/2006" xmlns:o="urn:schemas-microsoft-com:office:office" xmlns:r="http://schemas.openxmlformats.org/officeDocument/2006/relationships" xmlns:m="http://schemas.openxmlformats.org/officeDocument/2006/math" xmlns:v="urn:schemas-microsoft-com:vml" xmlns:wp14="http://schemas.microsoft.com/office/word/2010/wordprocessingDrawing" xmlns:wp="http://schemas.openxmlformats.org/drawingml/2006/wordprocessingDrawing" xmlns:w10="urn:schemas-microsoft-com:office:word" xmlns:w="http://schemas.openxmlformats.org/wordprocessingml/2006/main" xmlns:w14="http://schemas.microsoft.com/office/word/2010/wordml" xmlns:w15="http://schemas.microsoft.com/office/word/2012/wordml" xmlns:w16se="http://schemas.microsoft.com/office/word/2015/wordml/symex" xmlns:wpg="http://schemas.microsoft.com/office/word/2010/wordprocessingGroup" xmlns:wpi="http://schemas.microsoft.com/office/word/2010/wordprocessingInk" xmlns:wne="http://schemas.microsoft.com/office/word/2006/wordml" xmlns:wps="http://schemas.microsoft.com/office/word/2010/wordprocessingShape" mc:Ignorable="w14 w15 w16se wp14">
   <w:abstractNum w:abstractNumId="0" w15:restartNumberingAfterBreak="0">
     <w:nsid w:val="11286347"/>
     <w:multiLevelType w:val="hybridMultilevel"/>
@@ -3032,7 +3355,7 @@
 </file>
 
 <file path=word/styles.xml><?xml version="1.0" encoding="utf-8"?>
-<w:styles xmlns:mc="http://schemas.openxmlformats.org/markup-compatibility/2006" xmlns:r="http://schemas.openxmlformats.org/officeDocument/2006/relationships" xmlns:w="http://schemas.openxmlformats.org/wordprocessingml/2006/main" xmlns:w14="http://schemas.microsoft.com/office/word/2010/wordml" xmlns:w15="http://schemas.microsoft.com/office/word/2012/wordml" mc:Ignorable="w14 w15">
+<w:styles xmlns:mc="http://schemas.openxmlformats.org/markup-compatibility/2006" xmlns:r="http://schemas.openxmlformats.org/officeDocument/2006/relationships" xmlns:w="http://schemas.openxmlformats.org/wordprocessingml/2006/main" xmlns:w14="http://schemas.microsoft.com/office/word/2010/wordml" xmlns:w15="http://schemas.microsoft.com/office/word/2012/wordml" xmlns:w16se="http://schemas.microsoft.com/office/word/2015/wordml/symex" mc:Ignorable="w14 w15 w16se">
   <w:docDefaults>
     <w:rPrDefault>
       <w:rPr>
@@ -3048,7 +3371,7 @@
       </w:pPr>
     </w:pPrDefault>
   </w:docDefaults>
-  <w:latentStyles w:defLockedState="0" w:defUIPriority="99" w:defSemiHidden="0" w:defUnhideWhenUsed="0" w:defQFormat="0" w:count="371">
+  <w:latentStyles w:defLockedState="0" w:defUIPriority="99" w:defSemiHidden="0" w:defUnhideWhenUsed="0" w:defQFormat="0" w:count="372">
     <w:lsdException w:name="Normal" w:uiPriority="0" w:qFormat="1"/>
     <w:lsdException w:name="heading 1" w:uiPriority="9" w:qFormat="1"/>
     <w:lsdException w:name="heading 2" w:semiHidden="1" w:uiPriority="9" w:unhideWhenUsed="1" w:qFormat="1"/>
@@ -3154,7 +3477,6 @@
     <w:lsdException w:name="HTML Sample" w:semiHidden="1" w:unhideWhenUsed="1"/>
     <w:lsdException w:name="HTML Typewriter" w:semiHidden="1" w:unhideWhenUsed="1"/>
     <w:lsdException w:name="HTML Variable" w:semiHidden="1" w:unhideWhenUsed="1"/>
-    <w:lsdException w:name="Normal Table" w:semiHidden="1" w:unhideWhenUsed="1"/>
     <w:lsdException w:name="annotation subject" w:semiHidden="1" w:unhideWhenUsed="1"/>
     <w:lsdException w:name="No List" w:semiHidden="1" w:unhideWhenUsed="1"/>
     <w:lsdException w:name="Outline List 1" w:semiHidden="1" w:unhideWhenUsed="1"/>
@@ -3201,10 +3523,8 @@
     <w:lsdException w:name="Table Subtle 2" w:semiHidden="1" w:unhideWhenUsed="1"/>
     <w:lsdException w:name="Table Web 1" w:semiHidden="1" w:unhideWhenUsed="1"/>
     <w:lsdException w:name="Table Web 2" w:semiHidden="1" w:unhideWhenUsed="1"/>
-    <w:lsdException w:name="Table Web 3" w:semiHidden="1" w:unhideWhenUsed="1"/>
     <w:lsdException w:name="Balloon Text" w:semiHidden="1" w:unhideWhenUsed="1"/>
     <w:lsdException w:name="Table Grid" w:uiPriority="39"/>
-    <w:lsdException w:name="Table Theme" w:semiHidden="1" w:unhideWhenUsed="1"/>
     <w:lsdException w:name="Placeholder Text" w:semiHidden="1"/>
     <w:lsdException w:name="No Spacing" w:uiPriority="1" w:qFormat="1"/>
     <w:lsdException w:name="Light Shading" w:uiPriority="60"/>
@@ -3420,6 +3740,7 @@
     <w:lsdException w:name="List Table 5 Dark Accent 6" w:uiPriority="50"/>
     <w:lsdException w:name="List Table 6 Colorful Accent 6" w:uiPriority="51"/>
     <w:lsdException w:name="List Table 7 Colorful Accent 6" w:uiPriority="52"/>
+    <w:lsdException w:name="Mention" w:semiHidden="1" w:unhideWhenUsed="1"/>
   </w:latentStyles>
   <w:style w:type="paragraph" w:default="1" w:styleId="Normal">
     <w:name w:val="Normal"/>

</xml_diff>

<commit_message>
- Upgraded to the latest Angular and rx.angular versions - Switched to using typings instead of tsd for RxJs
</commit_message>
<xml_diff>
--- a/Code Runsheets.docx
+++ b/Code Runsheets.docx
@@ -308,7 +308,25 @@
           <w:sz w:val="40"/>
           <w:szCs w:val="40"/>
         </w:rPr>
-        <w:t>Show string.join version</w:t>
+        <w:t xml:space="preserve">Show </w:t>
+      </w:r>
+      <w:proofErr w:type="spellStart"/>
+      <w:proofErr w:type="gramStart"/>
+      <w:r>
+        <w:rPr>
+          <w:sz w:val="40"/>
+          <w:szCs w:val="40"/>
+        </w:rPr>
+        <w:t>string.join</w:t>
+      </w:r>
+      <w:proofErr w:type="spellEnd"/>
+      <w:proofErr w:type="gramEnd"/>
+      <w:r>
+        <w:rPr>
+          <w:sz w:val="40"/>
+          <w:szCs w:val="40"/>
+        </w:rPr>
+        <w:t xml:space="preserve"> version</w:t>
       </w:r>
     </w:p>
     <w:p>
@@ -894,7 +912,23 @@
           <w:sz w:val="40"/>
           <w:szCs w:val="40"/>
         </w:rPr>
-        <w:t>One for nullable value types</w:t>
+        <w:t xml:space="preserve">One for </w:t>
+      </w:r>
+      <w:proofErr w:type="spellStart"/>
+      <w:r>
+        <w:rPr>
+          <w:sz w:val="40"/>
+          <w:szCs w:val="40"/>
+        </w:rPr>
+        <w:t>nullable</w:t>
+      </w:r>
+      <w:proofErr w:type="spellEnd"/>
+      <w:r>
+        <w:rPr>
+          <w:sz w:val="40"/>
+          <w:szCs w:val="40"/>
+        </w:rPr>
+        <w:t xml:space="preserve"> value types</w:t>
       </w:r>
     </w:p>
     <w:p>
@@ -936,8 +970,17 @@
           <w:sz w:val="40"/>
           <w:szCs w:val="40"/>
         </w:rPr>
-        <w:t>Maybe allows conditional access based on nullness</w:t>
-      </w:r>
+        <w:t xml:space="preserve">Maybe allows conditional access based on </w:t>
+      </w:r>
+      <w:proofErr w:type="spellStart"/>
+      <w:r>
+        <w:rPr>
+          <w:sz w:val="40"/>
+          <w:szCs w:val="40"/>
+        </w:rPr>
+        <w:t>nullness</w:t>
+      </w:r>
+      <w:proofErr w:type="spellEnd"/>
     </w:p>
     <w:p>
       <w:pPr>
@@ -957,7 +1000,23 @@
           <w:sz w:val="40"/>
           <w:szCs w:val="40"/>
         </w:rPr>
-        <w:t>Null coalesce operator provides the fallback value</w:t>
+        <w:t xml:space="preserve">Null coalesce operator provides the </w:t>
+      </w:r>
+      <w:proofErr w:type="spellStart"/>
+      <w:r>
+        <w:rPr>
+          <w:sz w:val="40"/>
+          <w:szCs w:val="40"/>
+        </w:rPr>
+        <w:t>fallback</w:t>
+      </w:r>
+      <w:proofErr w:type="spellEnd"/>
+      <w:r>
+        <w:rPr>
+          <w:sz w:val="40"/>
+          <w:szCs w:val="40"/>
+        </w:rPr>
+        <w:t xml:space="preserve"> value</w:t>
       </w:r>
     </w:p>
     <w:p>
@@ -999,7 +1058,23 @@
           <w:sz w:val="40"/>
           <w:szCs w:val="40"/>
         </w:rPr>
-        <w:t>C# 6 conditional access operator: ?.</w:t>
+        <w:t>C# 6 conditional access operator</w:t>
+      </w:r>
+      <w:proofErr w:type="gramStart"/>
+      <w:r>
+        <w:rPr>
+          <w:sz w:val="40"/>
+          <w:szCs w:val="40"/>
+        </w:rPr>
+        <w:t>: ?</w:t>
+      </w:r>
+      <w:proofErr w:type="gramEnd"/>
+      <w:r>
+        <w:rPr>
+          <w:sz w:val="40"/>
+          <w:szCs w:val="40"/>
+        </w:rPr>
+        <w:t>.</w:t>
       </w:r>
     </w:p>
     <w:p>
@@ -1149,8 +1224,17 @@
           <w:sz w:val="40"/>
           <w:szCs w:val="40"/>
         </w:rPr>
-        <w:t>Talk about lodash</w:t>
-      </w:r>
+        <w:t xml:space="preserve">Talk about </w:t>
+      </w:r>
+      <w:proofErr w:type="spellStart"/>
+      <w:r>
+        <w:rPr>
+          <w:sz w:val="40"/>
+          <w:szCs w:val="40"/>
+        </w:rPr>
+        <w:t>lodash</w:t>
+      </w:r>
+      <w:proofErr w:type="spellEnd"/>
     </w:p>
     <w:p>
       <w:pPr>
@@ -1222,12 +1306,21 @@
           <w:szCs w:val="40"/>
         </w:rPr>
       </w:pPr>
-      <w:r>
-        <w:rPr>
-          <w:sz w:val="40"/>
-          <w:szCs w:val="40"/>
-        </w:rPr>
-        <w:t>Lodash provides many standard higher order functions</w:t>
+      <w:proofErr w:type="spellStart"/>
+      <w:r>
+        <w:rPr>
+          <w:sz w:val="40"/>
+          <w:szCs w:val="40"/>
+        </w:rPr>
+        <w:t>Lodash</w:t>
+      </w:r>
+      <w:proofErr w:type="spellEnd"/>
+      <w:r>
+        <w:rPr>
+          <w:sz w:val="40"/>
+          <w:szCs w:val="40"/>
+        </w:rPr>
+        <w:t xml:space="preserve"> provides many standard higher order functions</w:t>
       </w:r>
     </w:p>
     <w:p>
@@ -1311,7 +1404,23 @@
           <w:sz w:val="40"/>
           <w:szCs w:val="40"/>
         </w:rPr>
-        <w:t>First attempt at function composition in Lodash used “chain”</w:t>
+        <w:t xml:space="preserve">First attempt at function composition in </w:t>
+      </w:r>
+      <w:proofErr w:type="spellStart"/>
+      <w:r>
+        <w:rPr>
+          <w:sz w:val="40"/>
+          <w:szCs w:val="40"/>
+        </w:rPr>
+        <w:t>Lodash</w:t>
+      </w:r>
+      <w:proofErr w:type="spellEnd"/>
+      <w:r>
+        <w:rPr>
+          <w:sz w:val="40"/>
+          <w:szCs w:val="40"/>
+        </w:rPr>
+        <w:t xml:space="preserve"> used “chain”</w:t>
       </w:r>
     </w:p>
     <w:p>
@@ -1374,8 +1483,49 @@
           <w:sz w:val="40"/>
           <w:szCs w:val="40"/>
         </w:rPr>
-        <w:t>Show v2 code of lodash using lodash/fp</w:t>
-      </w:r>
+        <w:t xml:space="preserve">Show v2 code of </w:t>
+      </w:r>
+      <w:proofErr w:type="spellStart"/>
+      <w:r>
+        <w:rPr>
+          <w:sz w:val="40"/>
+          <w:szCs w:val="40"/>
+        </w:rPr>
+        <w:t>lodash</w:t>
+      </w:r>
+      <w:proofErr w:type="spellEnd"/>
+      <w:r>
+        <w:rPr>
+          <w:sz w:val="40"/>
+          <w:szCs w:val="40"/>
+        </w:rPr>
+        <w:t xml:space="preserve"> using </w:t>
+      </w:r>
+      <w:proofErr w:type="spellStart"/>
+      <w:r>
+        <w:rPr>
+          <w:sz w:val="40"/>
+          <w:szCs w:val="40"/>
+        </w:rPr>
+        <w:t>lodash</w:t>
+      </w:r>
+      <w:proofErr w:type="spellEnd"/>
+      <w:r>
+        <w:rPr>
+          <w:sz w:val="40"/>
+          <w:szCs w:val="40"/>
+        </w:rPr>
+        <w:t>/</w:t>
+      </w:r>
+      <w:proofErr w:type="spellStart"/>
+      <w:r>
+        <w:rPr>
+          <w:sz w:val="40"/>
+          <w:szCs w:val="40"/>
+        </w:rPr>
+        <w:t>fp</w:t>
+      </w:r>
+      <w:proofErr w:type="spellEnd"/>
     </w:p>
     <w:p>
       <w:pPr>
@@ -1395,7 +1545,23 @@
           <w:sz w:val="40"/>
           <w:szCs w:val="40"/>
         </w:rPr>
-        <w:t>v4 of Lodash includes FP-style API by default</w:t>
+        <w:t xml:space="preserve">v4 of </w:t>
+      </w:r>
+      <w:proofErr w:type="spellStart"/>
+      <w:r>
+        <w:rPr>
+          <w:sz w:val="40"/>
+          <w:szCs w:val="40"/>
+        </w:rPr>
+        <w:t>Lodash</w:t>
+      </w:r>
+      <w:proofErr w:type="spellEnd"/>
+      <w:r>
+        <w:rPr>
+          <w:sz w:val="40"/>
+          <w:szCs w:val="40"/>
+        </w:rPr>
+        <w:t xml:space="preserve"> includes FP-style API by default</w:t>
       </w:r>
     </w:p>
     <w:p>
@@ -1416,7 +1582,23 @@
           <w:sz w:val="40"/>
           <w:szCs w:val="40"/>
         </w:rPr>
-        <w:t>Chain required full lodash import; no longer necessary</w:t>
+        <w:t xml:space="preserve">Chain required full </w:t>
+      </w:r>
+      <w:proofErr w:type="spellStart"/>
+      <w:r>
+        <w:rPr>
+          <w:sz w:val="40"/>
+          <w:szCs w:val="40"/>
+        </w:rPr>
+        <w:t>lodash</w:t>
+      </w:r>
+      <w:proofErr w:type="spellEnd"/>
+      <w:r>
+        <w:rPr>
+          <w:sz w:val="40"/>
+          <w:szCs w:val="40"/>
+        </w:rPr>
+        <w:t xml:space="preserve"> import; no longer necessary</w:t>
       </w:r>
     </w:p>
     <w:p>
@@ -1474,12 +1656,21 @@
           <w:szCs w:val="40"/>
         </w:rPr>
       </w:pPr>
-      <w:r>
-        <w:rPr>
-          <w:sz w:val="40"/>
-          <w:szCs w:val="40"/>
-        </w:rPr>
-        <w:t>myDrop example</w:t>
+      <w:proofErr w:type="spellStart"/>
+      <w:r>
+        <w:rPr>
+          <w:sz w:val="40"/>
+          <w:szCs w:val="40"/>
+        </w:rPr>
+        <w:t>myDrop</w:t>
+      </w:r>
+      <w:proofErr w:type="spellEnd"/>
+      <w:r>
+        <w:rPr>
+          <w:sz w:val="40"/>
+          <w:szCs w:val="40"/>
+        </w:rPr>
+        <w:t xml:space="preserve"> example</w:t>
       </w:r>
     </w:p>
     <w:p>
@@ -1500,7 +1691,23 @@
           <w:sz w:val="40"/>
           <w:szCs w:val="40"/>
         </w:rPr>
-        <w:t>Much more composable approach</w:t>
+        <w:t xml:space="preserve">Much more </w:t>
+      </w:r>
+      <w:proofErr w:type="spellStart"/>
+      <w:r>
+        <w:rPr>
+          <w:sz w:val="40"/>
+          <w:szCs w:val="40"/>
+        </w:rPr>
+        <w:t>composable</w:t>
+      </w:r>
+      <w:proofErr w:type="spellEnd"/>
+      <w:r>
+        <w:rPr>
+          <w:sz w:val="40"/>
+          <w:szCs w:val="40"/>
+        </w:rPr>
+        <w:t xml:space="preserve"> approach</w:t>
       </w:r>
     </w:p>
     <w:p>
@@ -1537,13 +1744,31 @@
           <w:szCs w:val="40"/>
         </w:rPr>
       </w:pPr>
-      <w:r>
-        <w:rPr>
-          <w:sz w:val="40"/>
-          <w:szCs w:val="40"/>
-        </w:rPr>
-        <w:t>Eg. Replace drop with myDrop</w:t>
-      </w:r>
+      <w:proofErr w:type="spellStart"/>
+      <w:r>
+        <w:rPr>
+          <w:sz w:val="40"/>
+          <w:szCs w:val="40"/>
+        </w:rPr>
+        <w:t>Eg</w:t>
+      </w:r>
+      <w:proofErr w:type="spellEnd"/>
+      <w:r>
+        <w:rPr>
+          <w:sz w:val="40"/>
+          <w:szCs w:val="40"/>
+        </w:rPr>
+        <w:t xml:space="preserve">. Replace drop with </w:t>
+      </w:r>
+      <w:proofErr w:type="spellStart"/>
+      <w:r>
+        <w:rPr>
+          <w:sz w:val="40"/>
+          <w:szCs w:val="40"/>
+        </w:rPr>
+        <w:t>myDrop</w:t>
+      </w:r>
+      <w:proofErr w:type="spellEnd"/>
     </w:p>
     <w:p>
       <w:pPr>
@@ -1608,7 +1833,23 @@
           <w:sz w:val="40"/>
           <w:szCs w:val="40"/>
         </w:rPr>
-        <w:t>Can still import all of lodash if you want</w:t>
+        <w:t xml:space="preserve">Can still import all of </w:t>
+      </w:r>
+      <w:proofErr w:type="spellStart"/>
+      <w:r>
+        <w:rPr>
+          <w:sz w:val="40"/>
+          <w:szCs w:val="40"/>
+        </w:rPr>
+        <w:t>lodash</w:t>
+      </w:r>
+      <w:proofErr w:type="spellEnd"/>
+      <w:r>
+        <w:rPr>
+          <w:sz w:val="40"/>
+          <w:szCs w:val="40"/>
+        </w:rPr>
+        <w:t xml:space="preserve"> if you want</w:t>
       </w:r>
     </w:p>
     <w:p>
@@ -1624,12 +1865,21 @@
           <w:szCs w:val="40"/>
         </w:rPr>
       </w:pPr>
-      <w:r>
-        <w:rPr>
-          <w:sz w:val="40"/>
-          <w:szCs w:val="40"/>
-        </w:rPr>
-        <w:t>Lodash provides functions that are idiomatic to JavaScript</w:t>
+      <w:proofErr w:type="spellStart"/>
+      <w:r>
+        <w:rPr>
+          <w:sz w:val="40"/>
+          <w:szCs w:val="40"/>
+        </w:rPr>
+        <w:t>Lodash</w:t>
+      </w:r>
+      <w:proofErr w:type="spellEnd"/>
+      <w:r>
+        <w:rPr>
+          <w:sz w:val="40"/>
+          <w:szCs w:val="40"/>
+        </w:rPr>
+        <w:t xml:space="preserve"> provides functions that are idiomatic to JavaScript</w:t>
       </w:r>
     </w:p>
     <w:p>
@@ -1645,12 +1895,21 @@
           <w:szCs w:val="40"/>
         </w:rPr>
       </w:pPr>
-      <w:r>
-        <w:rPr>
-          <w:sz w:val="40"/>
-          <w:szCs w:val="40"/>
-        </w:rPr>
-        <w:t>Countby produces an object where the property names are the email addresses and the property values are the counts</w:t>
+      <w:proofErr w:type="spellStart"/>
+      <w:r>
+        <w:rPr>
+          <w:sz w:val="40"/>
+          <w:szCs w:val="40"/>
+        </w:rPr>
+        <w:t>Countby</w:t>
+      </w:r>
+      <w:proofErr w:type="spellEnd"/>
+      <w:r>
+        <w:rPr>
+          <w:sz w:val="40"/>
+          <w:szCs w:val="40"/>
+        </w:rPr>
+        <w:t xml:space="preserve"> produces an object where the property names are the email addresses and the property values are the counts</w:t>
       </w:r>
     </w:p>
     <w:p>
@@ -1666,6 +1925,7 @@
           <w:szCs w:val="40"/>
         </w:rPr>
       </w:pPr>
+      <w:proofErr w:type="spellStart"/>
       <w:r>
         <w:rPr>
           <w:sz w:val="40"/>
@@ -1679,6 +1939,698 @@
           <w:szCs w:val="40"/>
         </w:rPr>
         <w:t>By</w:t>
+      </w:r>
+      <w:proofErr w:type="spellEnd"/>
+      <w:r>
+        <w:rPr>
+          <w:sz w:val="40"/>
+          <w:szCs w:val="40"/>
+        </w:rPr>
+        <w:t xml:space="preserve"> creates a new object keeping only the properties that meet the predicate</w:t>
+      </w:r>
+    </w:p>
+    <w:p>
+      <w:pPr>
+        <w:pStyle w:val="ListParagraph"/>
+        <w:numPr>
+          <w:ilvl w:val="1"/>
+          <w:numId w:val="6"/>
+        </w:numPr>
+        <w:spacing w:line="288" w:lineRule="auto"/>
+        <w:rPr>
+          <w:sz w:val="40"/>
+          <w:szCs w:val="40"/>
+        </w:rPr>
+      </w:pPr>
+      <w:r>
+        <w:rPr>
+          <w:sz w:val="40"/>
+          <w:szCs w:val="40"/>
+        </w:rPr>
+        <w:t>Keys</w:t>
+      </w:r>
+      <w:r>
+        <w:rPr>
+          <w:sz w:val="40"/>
+          <w:szCs w:val="40"/>
+        </w:rPr>
+        <w:t xml:space="preserve"> </w:t>
+      </w:r>
+      <w:r>
+        <w:rPr>
+          <w:sz w:val="40"/>
+          <w:szCs w:val="40"/>
+        </w:rPr>
+        <w:t>returns an array of all keys on an object</w:t>
+      </w:r>
+    </w:p>
+    <w:p>
+      <w:pPr>
+        <w:pStyle w:val="ListParagraph"/>
+        <w:numPr>
+          <w:ilvl w:val="0"/>
+          <w:numId w:val="6"/>
+        </w:numPr>
+        <w:spacing w:line="288" w:lineRule="auto"/>
+        <w:rPr>
+          <w:sz w:val="40"/>
+          <w:szCs w:val="40"/>
+        </w:rPr>
+      </w:pPr>
+      <w:r>
+        <w:rPr>
+          <w:sz w:val="40"/>
+          <w:szCs w:val="40"/>
+        </w:rPr>
+        <w:t>FP benefits</w:t>
+      </w:r>
+    </w:p>
+    <w:p>
+      <w:pPr>
+        <w:pStyle w:val="ListParagraph"/>
+        <w:numPr>
+          <w:ilvl w:val="1"/>
+          <w:numId w:val="6"/>
+        </w:numPr>
+        <w:spacing w:line="288" w:lineRule="auto"/>
+        <w:rPr>
+          <w:sz w:val="40"/>
+          <w:szCs w:val="40"/>
+        </w:rPr>
+      </w:pPr>
+      <w:r>
+        <w:rPr>
+          <w:sz w:val="40"/>
+          <w:szCs w:val="40"/>
+        </w:rPr>
+        <w:t>Stating what you want – declarative programming</w:t>
+      </w:r>
+    </w:p>
+    <w:p>
+      <w:pPr>
+        <w:pStyle w:val="ListParagraph"/>
+        <w:numPr>
+          <w:ilvl w:val="1"/>
+          <w:numId w:val="6"/>
+        </w:numPr>
+        <w:spacing w:line="288" w:lineRule="auto"/>
+        <w:rPr>
+          <w:sz w:val="40"/>
+          <w:szCs w:val="40"/>
+        </w:rPr>
+      </w:pPr>
+      <w:r>
+        <w:rPr>
+          <w:sz w:val="40"/>
+          <w:szCs w:val="40"/>
+        </w:rPr>
+        <w:t>Code is clearer</w:t>
+      </w:r>
+    </w:p>
+    <w:p>
+      <w:pPr>
+        <w:pStyle w:val="ListParagraph"/>
+        <w:numPr>
+          <w:ilvl w:val="1"/>
+          <w:numId w:val="6"/>
+        </w:numPr>
+        <w:spacing w:line="288" w:lineRule="auto"/>
+        <w:rPr>
+          <w:sz w:val="40"/>
+          <w:szCs w:val="40"/>
+        </w:rPr>
+      </w:pPr>
+      <w:r>
+        <w:rPr>
+          <w:sz w:val="40"/>
+          <w:szCs w:val="40"/>
+        </w:rPr>
+        <w:t>Yes, there’s a burden in knowing what the functions are</w:t>
+      </w:r>
+    </w:p>
+    <w:p>
+      <w:pPr>
+        <w:pStyle w:val="ListParagraph"/>
+        <w:numPr>
+          <w:ilvl w:val="1"/>
+          <w:numId w:val="6"/>
+        </w:numPr>
+        <w:spacing w:line="288" w:lineRule="auto"/>
+        <w:rPr>
+          <w:sz w:val="40"/>
+          <w:szCs w:val="40"/>
+        </w:rPr>
+      </w:pPr>
+      <w:r>
+        <w:rPr>
+          <w:sz w:val="40"/>
+          <w:szCs w:val="40"/>
+        </w:rPr>
+        <w:t>However, it’s common language between projects and programmers</w:t>
+      </w:r>
+    </w:p>
+    <w:p>
+      <w:pPr>
+        <w:pStyle w:val="ListParagraph"/>
+        <w:numPr>
+          <w:ilvl w:val="1"/>
+          <w:numId w:val="6"/>
+        </w:numPr>
+        <w:spacing w:line="288" w:lineRule="auto"/>
+        <w:rPr>
+          <w:sz w:val="40"/>
+          <w:szCs w:val="40"/>
+        </w:rPr>
+      </w:pPr>
+      <w:r>
+        <w:rPr>
+          <w:sz w:val="40"/>
+          <w:szCs w:val="40"/>
+        </w:rPr>
+        <w:t>Lift the level of abstraction – more productivity and more code reuse</w:t>
+      </w:r>
+    </w:p>
+    <w:p>
+      <w:pPr>
+        <w:rPr>
+          <w:sz w:val="40"/>
+          <w:szCs w:val="40"/>
+        </w:rPr>
+      </w:pPr>
+      <w:r>
+        <w:rPr>
+          <w:sz w:val="40"/>
+          <w:szCs w:val="40"/>
+        </w:rPr>
+        <w:br w:type="page"/>
+      </w:r>
+    </w:p>
+    <w:p>
+      <w:pPr>
+        <w:pStyle w:val="Title"/>
+      </w:pPr>
+      <w:r>
+        <w:lastRenderedPageBreak/>
+        <w:t>Rx – User-driven Search</w:t>
+      </w:r>
+    </w:p>
+    <w:p>
+      <w:pPr>
+        <w:pStyle w:val="ListParagraph"/>
+        <w:numPr>
+          <w:ilvl w:val="0"/>
+          <w:numId w:val="7"/>
+        </w:numPr>
+        <w:spacing w:line="288" w:lineRule="auto"/>
+        <w:rPr>
+          <w:sz w:val="40"/>
+          <w:szCs w:val="40"/>
+        </w:rPr>
+      </w:pPr>
+      <w:r>
+        <w:rPr>
+          <w:sz w:val="40"/>
+          <w:szCs w:val="40"/>
+        </w:rPr>
+        <w:t>Explain difference between LINQ and Rx</w:t>
+      </w:r>
+    </w:p>
+    <w:p>
+      <w:pPr>
+        <w:pStyle w:val="ListParagraph"/>
+        <w:numPr>
+          <w:ilvl w:val="1"/>
+          <w:numId w:val="7"/>
+        </w:numPr>
+        <w:spacing w:line="288" w:lineRule="auto"/>
+        <w:rPr>
+          <w:sz w:val="40"/>
+          <w:szCs w:val="40"/>
+        </w:rPr>
+      </w:pPr>
+      <w:r>
+        <w:rPr>
+          <w:sz w:val="40"/>
+          <w:szCs w:val="40"/>
+        </w:rPr>
+        <w:t xml:space="preserve">LINQ and </w:t>
+      </w:r>
+      <w:proofErr w:type="spellStart"/>
+      <w:r>
+        <w:rPr>
+          <w:sz w:val="40"/>
+          <w:szCs w:val="40"/>
+        </w:rPr>
+        <w:t>lodash</w:t>
+      </w:r>
+      <w:proofErr w:type="spellEnd"/>
+      <w:r>
+        <w:rPr>
+          <w:sz w:val="40"/>
+          <w:szCs w:val="40"/>
+        </w:rPr>
+        <w:t xml:space="preserve"> are functional libraries for dealing with sequences of items</w:t>
+      </w:r>
+    </w:p>
+    <w:p>
+      <w:pPr>
+        <w:pStyle w:val="ListParagraph"/>
+        <w:numPr>
+          <w:ilvl w:val="1"/>
+          <w:numId w:val="7"/>
+        </w:numPr>
+        <w:spacing w:line="288" w:lineRule="auto"/>
+        <w:rPr>
+          <w:sz w:val="40"/>
+          <w:szCs w:val="40"/>
+        </w:rPr>
+      </w:pPr>
+      <w:r>
+        <w:rPr>
+          <w:sz w:val="40"/>
+          <w:szCs w:val="40"/>
+        </w:rPr>
+        <w:t>Rx is a functional library for dealing with sequences of events</w:t>
+      </w:r>
+    </w:p>
+    <w:p>
+      <w:pPr>
+        <w:pStyle w:val="ListParagraph"/>
+        <w:numPr>
+          <w:ilvl w:val="0"/>
+          <w:numId w:val="7"/>
+        </w:numPr>
+        <w:spacing w:line="288" w:lineRule="auto"/>
+        <w:rPr>
+          <w:sz w:val="40"/>
+          <w:szCs w:val="40"/>
+        </w:rPr>
+      </w:pPr>
+      <w:r>
+        <w:rPr>
+          <w:sz w:val="40"/>
+          <w:szCs w:val="40"/>
+        </w:rPr>
+        <w:t xml:space="preserve">Explain example – user driven search. </w:t>
+      </w:r>
+    </w:p>
+    <w:p>
+      <w:pPr>
+        <w:pStyle w:val="ListParagraph"/>
+        <w:numPr>
+          <w:ilvl w:val="1"/>
+          <w:numId w:val="7"/>
+        </w:numPr>
+        <w:spacing w:line="288" w:lineRule="auto"/>
+        <w:rPr>
+          <w:sz w:val="40"/>
+          <w:szCs w:val="40"/>
+        </w:rPr>
+      </w:pPr>
+      <w:r>
+        <w:rPr>
+          <w:sz w:val="40"/>
+          <w:szCs w:val="40"/>
+        </w:rPr>
+        <w:t>Each change to the textbox causes a search to occur</w:t>
+      </w:r>
+    </w:p>
+    <w:p>
+      <w:pPr>
+        <w:pStyle w:val="ListParagraph"/>
+        <w:numPr>
+          <w:ilvl w:val="1"/>
+          <w:numId w:val="7"/>
+        </w:numPr>
+        <w:spacing w:line="288" w:lineRule="auto"/>
+        <w:rPr>
+          <w:sz w:val="40"/>
+          <w:szCs w:val="40"/>
+        </w:rPr>
+      </w:pPr>
+      <w:r>
+        <w:rPr>
+          <w:sz w:val="40"/>
+          <w:szCs w:val="40"/>
+        </w:rPr>
+        <w:t xml:space="preserve">Bad example </w:t>
+      </w:r>
+      <w:r>
+        <w:rPr>
+          <w:sz w:val="40"/>
+          <w:szCs w:val="40"/>
+        </w:rPr>
+        <w:t xml:space="preserve">- </w:t>
+      </w:r>
+      <w:r>
+        <w:rPr>
+          <w:sz w:val="40"/>
+          <w:szCs w:val="40"/>
+        </w:rPr>
+        <w:t>server responses out of order</w:t>
+      </w:r>
+    </w:p>
+    <w:p>
+      <w:pPr>
+        <w:pStyle w:val="ListParagraph"/>
+        <w:numPr>
+          <w:ilvl w:val="1"/>
+          <w:numId w:val="7"/>
+        </w:numPr>
+        <w:spacing w:line="288" w:lineRule="auto"/>
+        <w:rPr>
+          <w:sz w:val="40"/>
+          <w:szCs w:val="40"/>
+        </w:rPr>
+      </w:pPr>
+      <w:r>
+        <w:rPr>
+          <w:sz w:val="40"/>
+          <w:szCs w:val="40"/>
+        </w:rPr>
+        <w:t>Demonstrate (http://localhost:3000)</w:t>
+      </w:r>
+    </w:p>
+    <w:p>
+      <w:pPr>
+        <w:pStyle w:val="ListParagraph"/>
+        <w:numPr>
+          <w:ilvl w:val="0"/>
+          <w:numId w:val="7"/>
+        </w:numPr>
+        <w:spacing w:line="288" w:lineRule="auto"/>
+        <w:rPr>
+          <w:sz w:val="40"/>
+          <w:szCs w:val="40"/>
+        </w:rPr>
+      </w:pPr>
+      <w:r>
+        <w:rPr>
+          <w:sz w:val="40"/>
+          <w:szCs w:val="40"/>
+        </w:rPr>
+        <w:t>Show the code (userSearchBadCtrl.js)</w:t>
+      </w:r>
+    </w:p>
+    <w:p>
+      <w:pPr>
+        <w:pStyle w:val="ListParagraph"/>
+        <w:numPr>
+          <w:ilvl w:val="1"/>
+          <w:numId w:val="7"/>
+        </w:numPr>
+        <w:spacing w:line="288" w:lineRule="auto"/>
+        <w:rPr>
+          <w:sz w:val="40"/>
+          <w:szCs w:val="40"/>
+        </w:rPr>
+      </w:pPr>
+      <w:r>
+        <w:rPr>
+          <w:sz w:val="40"/>
+          <w:szCs w:val="40"/>
+        </w:rPr>
+        <w:t>Search gets called for each change in the textbox</w:t>
+      </w:r>
+    </w:p>
+    <w:p>
+      <w:pPr>
+        <w:pStyle w:val="ListParagraph"/>
+        <w:numPr>
+          <w:ilvl w:val="1"/>
+          <w:numId w:val="7"/>
+        </w:numPr>
+        <w:spacing w:line="288" w:lineRule="auto"/>
+        <w:rPr>
+          <w:sz w:val="40"/>
+          <w:szCs w:val="40"/>
+        </w:rPr>
+      </w:pPr>
+      <w:r>
+        <w:rPr>
+          <w:sz w:val="40"/>
+          <w:szCs w:val="40"/>
+        </w:rPr>
+        <w:t>Fires a web request that updates asynchronously</w:t>
+      </w:r>
+    </w:p>
+    <w:p>
+      <w:pPr>
+        <w:pStyle w:val="ListParagraph"/>
+        <w:numPr>
+          <w:ilvl w:val="0"/>
+          <w:numId w:val="7"/>
+        </w:numPr>
+        <w:spacing w:line="288" w:lineRule="auto"/>
+        <w:rPr>
+          <w:sz w:val="40"/>
+          <w:szCs w:val="40"/>
+        </w:rPr>
+      </w:pPr>
+      <w:r>
+        <w:rPr>
+          <w:sz w:val="40"/>
+          <w:szCs w:val="40"/>
+        </w:rPr>
+        <w:t xml:space="preserve">Demo fixed </w:t>
+      </w:r>
+      <w:proofErr w:type="spellStart"/>
+      <w:r>
+        <w:rPr>
+          <w:sz w:val="40"/>
+          <w:szCs w:val="40"/>
+        </w:rPr>
+        <w:t>RxJS</w:t>
+      </w:r>
+      <w:proofErr w:type="spellEnd"/>
+      <w:r>
+        <w:rPr>
+          <w:sz w:val="40"/>
+          <w:szCs w:val="40"/>
+        </w:rPr>
+        <w:t xml:space="preserve"> version</w:t>
+      </w:r>
+    </w:p>
+    <w:p>
+      <w:pPr>
+        <w:pStyle w:val="ListParagraph"/>
+        <w:numPr>
+          <w:ilvl w:val="0"/>
+          <w:numId w:val="7"/>
+        </w:numPr>
+        <w:spacing w:line="288" w:lineRule="auto"/>
+        <w:rPr>
+          <w:sz w:val="40"/>
+          <w:szCs w:val="40"/>
+        </w:rPr>
+      </w:pPr>
+      <w:r>
+        <w:rPr>
+          <w:sz w:val="40"/>
+          <w:szCs w:val="40"/>
+        </w:rPr>
+        <w:t>Show the code (userSearchGood.js)</w:t>
+      </w:r>
+    </w:p>
+    <w:p>
+      <w:pPr>
+        <w:pStyle w:val="ListParagraph"/>
+        <w:numPr>
+          <w:ilvl w:val="1"/>
+          <w:numId w:val="7"/>
+        </w:numPr>
+        <w:spacing w:line="288" w:lineRule="auto"/>
+        <w:rPr>
+          <w:sz w:val="40"/>
+          <w:szCs w:val="40"/>
+        </w:rPr>
+      </w:pPr>
+      <w:r>
+        <w:rPr>
+          <w:sz w:val="40"/>
+          <w:szCs w:val="40"/>
+        </w:rPr>
+        <w:t xml:space="preserve">Using </w:t>
+      </w:r>
+      <w:proofErr w:type="spellStart"/>
+      <w:proofErr w:type="gramStart"/>
+      <w:r>
+        <w:rPr>
+          <w:sz w:val="40"/>
+          <w:szCs w:val="40"/>
+        </w:rPr>
+        <w:t>rx.angular</w:t>
+      </w:r>
+      <w:proofErr w:type="spellEnd"/>
+      <w:proofErr w:type="gramEnd"/>
+      <w:r>
+        <w:rPr>
+          <w:sz w:val="40"/>
+          <w:szCs w:val="40"/>
+        </w:rPr>
+        <w:t xml:space="preserve"> to add </w:t>
+      </w:r>
+      <w:proofErr w:type="spellStart"/>
+      <w:r>
+        <w:rPr>
+          <w:sz w:val="40"/>
+          <w:szCs w:val="40"/>
+        </w:rPr>
+        <w:t>createObservableFunction</w:t>
+      </w:r>
+      <w:proofErr w:type="spellEnd"/>
+    </w:p>
+    <w:p>
+      <w:pPr>
+        <w:pStyle w:val="ListParagraph"/>
+        <w:numPr>
+          <w:ilvl w:val="1"/>
+          <w:numId w:val="7"/>
+        </w:numPr>
+        <w:spacing w:line="288" w:lineRule="auto"/>
+        <w:rPr>
+          <w:sz w:val="40"/>
+          <w:szCs w:val="40"/>
+        </w:rPr>
+      </w:pPr>
+      <w:r>
+        <w:rPr>
+          <w:sz w:val="40"/>
+          <w:szCs w:val="40"/>
+        </w:rPr>
+        <w:t>Creates a function that fires an event every time it is called</w:t>
+      </w:r>
+    </w:p>
+    <w:p>
+      <w:pPr>
+        <w:pStyle w:val="ListParagraph"/>
+        <w:numPr>
+          <w:ilvl w:val="1"/>
+          <w:numId w:val="7"/>
+        </w:numPr>
+        <w:spacing w:line="288" w:lineRule="auto"/>
+        <w:rPr>
+          <w:sz w:val="40"/>
+          <w:szCs w:val="40"/>
+        </w:rPr>
+      </w:pPr>
+      <w:r>
+        <w:rPr>
+          <w:sz w:val="40"/>
+          <w:szCs w:val="40"/>
+        </w:rPr>
+        <w:t>Returns the observable sequence</w:t>
+      </w:r>
+    </w:p>
+    <w:p>
+      <w:pPr>
+        <w:pStyle w:val="ListParagraph"/>
+        <w:numPr>
+          <w:ilvl w:val="1"/>
+          <w:numId w:val="7"/>
+        </w:numPr>
+        <w:spacing w:line="288" w:lineRule="auto"/>
+        <w:rPr>
+          <w:sz w:val="40"/>
+          <w:szCs w:val="40"/>
+        </w:rPr>
+      </w:pPr>
+      <w:proofErr w:type="spellStart"/>
+      <w:r>
+        <w:rPr>
+          <w:sz w:val="40"/>
+          <w:szCs w:val="40"/>
+        </w:rPr>
+        <w:t>Flatmaplatest</w:t>
+      </w:r>
+      <w:proofErr w:type="spellEnd"/>
+      <w:r>
+        <w:rPr>
+          <w:sz w:val="40"/>
+          <w:szCs w:val="40"/>
+        </w:rPr>
+        <w:t xml:space="preserve">: like </w:t>
+      </w:r>
+      <w:proofErr w:type="spellStart"/>
+      <w:r>
+        <w:rPr>
+          <w:sz w:val="40"/>
+          <w:szCs w:val="40"/>
+        </w:rPr>
+        <w:t>selectmany</w:t>
+      </w:r>
+      <w:proofErr w:type="spellEnd"/>
+      <w:r>
+        <w:rPr>
+          <w:sz w:val="40"/>
+          <w:szCs w:val="40"/>
+        </w:rPr>
+        <w:t xml:space="preserve"> – flattens a sequence of sequences. The promise is the inner sequence</w:t>
+      </w:r>
+    </w:p>
+    <w:p>
+      <w:pPr>
+        <w:pStyle w:val="ListParagraph"/>
+        <w:numPr>
+          <w:ilvl w:val="1"/>
+          <w:numId w:val="7"/>
+        </w:numPr>
+        <w:spacing w:line="288" w:lineRule="auto"/>
+        <w:rPr>
+          <w:sz w:val="40"/>
+          <w:szCs w:val="40"/>
+        </w:rPr>
+      </w:pPr>
+      <w:r>
+        <w:rPr>
+          <w:sz w:val="40"/>
+          <w:szCs w:val="40"/>
+        </w:rPr>
+        <w:t>“Latest” means only pass on the events from the last inner sequence</w:t>
+      </w:r>
+    </w:p>
+    <w:p>
+      <w:pPr>
+        <w:pStyle w:val="ListParagraph"/>
+        <w:numPr>
+          <w:ilvl w:val="0"/>
+          <w:numId w:val="7"/>
+        </w:numPr>
+        <w:spacing w:line="288" w:lineRule="auto"/>
+        <w:rPr>
+          <w:sz w:val="40"/>
+          <w:szCs w:val="40"/>
+        </w:rPr>
+      </w:pPr>
+      <w:r>
+        <w:rPr>
+          <w:sz w:val="40"/>
+          <w:szCs w:val="40"/>
+        </w:rPr>
+        <w:t xml:space="preserve">Insert </w:t>
+      </w:r>
+      <w:proofErr w:type="spellStart"/>
+      <w:r>
+        <w:rPr>
+          <w:sz w:val="40"/>
+          <w:szCs w:val="40"/>
+        </w:rPr>
+        <w:t>debounce</w:t>
+      </w:r>
+      <w:proofErr w:type="spellEnd"/>
+      <w:r>
+        <w:rPr>
+          <w:sz w:val="40"/>
+          <w:szCs w:val="40"/>
+        </w:rPr>
+        <w:t>(</w:t>
+      </w:r>
+      <w:r>
+        <w:rPr>
+          <w:sz w:val="40"/>
+          <w:szCs w:val="40"/>
+        </w:rPr>
+        <w:t>2</w:t>
       </w:r>
       <w:bookmarkStart w:id="0" w:name="_GoBack"/>
       <w:bookmarkEnd w:id="0"/>
@@ -1687,168 +2639,7 @@
           <w:sz w:val="40"/>
           <w:szCs w:val="40"/>
         </w:rPr>
-        <w:t xml:space="preserve"> creates a new object keeping only the properties that meet the predicate</w:t>
-      </w:r>
-    </w:p>
-    <w:p>
-      <w:pPr>
-        <w:pStyle w:val="ListParagraph"/>
-        <w:numPr>
-          <w:ilvl w:val="1"/>
-          <w:numId w:val="6"/>
-        </w:numPr>
-        <w:spacing w:line="288" w:lineRule="auto"/>
-        <w:rPr>
-          <w:sz w:val="40"/>
-          <w:szCs w:val="40"/>
-        </w:rPr>
-      </w:pPr>
-      <w:r>
-        <w:rPr>
-          <w:sz w:val="40"/>
-          <w:szCs w:val="40"/>
-        </w:rPr>
-        <w:t>Keys</w:t>
-      </w:r>
-      <w:r>
-        <w:rPr>
-          <w:sz w:val="40"/>
-          <w:szCs w:val="40"/>
-        </w:rPr>
-        <w:t xml:space="preserve"> </w:t>
-      </w:r>
-      <w:r>
-        <w:rPr>
-          <w:sz w:val="40"/>
-          <w:szCs w:val="40"/>
-        </w:rPr>
-        <w:t>returns an array of all keys on an object</w:t>
-      </w:r>
-    </w:p>
-    <w:p>
-      <w:pPr>
-        <w:pStyle w:val="ListParagraph"/>
-        <w:numPr>
-          <w:ilvl w:val="0"/>
-          <w:numId w:val="6"/>
-        </w:numPr>
-        <w:spacing w:line="288" w:lineRule="auto"/>
-        <w:rPr>
-          <w:sz w:val="40"/>
-          <w:szCs w:val="40"/>
-        </w:rPr>
-      </w:pPr>
-      <w:r>
-        <w:rPr>
-          <w:sz w:val="40"/>
-          <w:szCs w:val="40"/>
-        </w:rPr>
-        <w:t>FP benefits</w:t>
-      </w:r>
-    </w:p>
-    <w:p>
-      <w:pPr>
-        <w:pStyle w:val="ListParagraph"/>
-        <w:numPr>
-          <w:ilvl w:val="1"/>
-          <w:numId w:val="6"/>
-        </w:numPr>
-        <w:spacing w:line="288" w:lineRule="auto"/>
-        <w:rPr>
-          <w:sz w:val="40"/>
-          <w:szCs w:val="40"/>
-        </w:rPr>
-      </w:pPr>
-      <w:r>
-        <w:rPr>
-          <w:sz w:val="40"/>
-          <w:szCs w:val="40"/>
-        </w:rPr>
-        <w:t>Stating what you want – declarative programming</w:t>
-      </w:r>
-    </w:p>
-    <w:p>
-      <w:pPr>
-        <w:pStyle w:val="ListParagraph"/>
-        <w:numPr>
-          <w:ilvl w:val="1"/>
-          <w:numId w:val="6"/>
-        </w:numPr>
-        <w:spacing w:line="288" w:lineRule="auto"/>
-        <w:rPr>
-          <w:sz w:val="40"/>
-          <w:szCs w:val="40"/>
-        </w:rPr>
-      </w:pPr>
-      <w:r>
-        <w:rPr>
-          <w:sz w:val="40"/>
-          <w:szCs w:val="40"/>
-        </w:rPr>
-        <w:t>Code is clearer</w:t>
-      </w:r>
-    </w:p>
-    <w:p>
-      <w:pPr>
-        <w:pStyle w:val="ListParagraph"/>
-        <w:numPr>
-          <w:ilvl w:val="1"/>
-          <w:numId w:val="6"/>
-        </w:numPr>
-        <w:spacing w:line="288" w:lineRule="auto"/>
-        <w:rPr>
-          <w:sz w:val="40"/>
-          <w:szCs w:val="40"/>
-        </w:rPr>
-      </w:pPr>
-      <w:r>
-        <w:rPr>
-          <w:sz w:val="40"/>
-          <w:szCs w:val="40"/>
-        </w:rPr>
-        <w:t>Yes, there’s a burden in knowing what the functions are</w:t>
-      </w:r>
-    </w:p>
-    <w:p>
-      <w:pPr>
-        <w:pStyle w:val="ListParagraph"/>
-        <w:numPr>
-          <w:ilvl w:val="1"/>
-          <w:numId w:val="6"/>
-        </w:numPr>
-        <w:spacing w:line="288" w:lineRule="auto"/>
-        <w:rPr>
-          <w:sz w:val="40"/>
-          <w:szCs w:val="40"/>
-        </w:rPr>
-      </w:pPr>
-      <w:r>
-        <w:rPr>
-          <w:sz w:val="40"/>
-          <w:szCs w:val="40"/>
-        </w:rPr>
-        <w:t>However, it’s common language between projects and programmers</w:t>
-      </w:r>
-    </w:p>
-    <w:p>
-      <w:pPr>
-        <w:pStyle w:val="ListParagraph"/>
-        <w:numPr>
-          <w:ilvl w:val="1"/>
-          <w:numId w:val="6"/>
-        </w:numPr>
-        <w:spacing w:line="288" w:lineRule="auto"/>
-        <w:rPr>
-          <w:sz w:val="40"/>
-          <w:szCs w:val="40"/>
-        </w:rPr>
-      </w:pPr>
-      <w:r>
-        <w:rPr>
-          <w:sz w:val="40"/>
-          <w:szCs w:val="40"/>
-        </w:rPr>
-        <w:t>Lift the level of abstraction – more productivity and more code reuse</w:t>
+        <w:t>00) to clean up number of requests</w:t>
       </w:r>
     </w:p>
     <w:p>
@@ -1870,425 +2661,14 @@
       <w:pPr>
         <w:pStyle w:val="Title"/>
       </w:pPr>
+      <w:proofErr w:type="gramStart"/>
       <w:r>
         <w:lastRenderedPageBreak/>
-        <w:t>Rx – User-driven Search</w:t>
-      </w:r>
-    </w:p>
-    <w:p>
-      <w:pPr>
-        <w:pStyle w:val="ListParagraph"/>
-        <w:numPr>
-          <w:ilvl w:val="0"/>
-          <w:numId w:val="7"/>
-        </w:numPr>
-        <w:spacing w:line="288" w:lineRule="auto"/>
-        <w:rPr>
-          <w:sz w:val="40"/>
-          <w:szCs w:val="40"/>
-        </w:rPr>
-      </w:pPr>
-      <w:r>
-        <w:rPr>
-          <w:sz w:val="40"/>
-          <w:szCs w:val="40"/>
-        </w:rPr>
-        <w:t>Explain difference between LINQ and Rx</w:t>
-      </w:r>
-    </w:p>
-    <w:p>
-      <w:pPr>
-        <w:pStyle w:val="ListParagraph"/>
-        <w:numPr>
-          <w:ilvl w:val="1"/>
-          <w:numId w:val="7"/>
-        </w:numPr>
-        <w:spacing w:line="288" w:lineRule="auto"/>
-        <w:rPr>
-          <w:sz w:val="40"/>
-          <w:szCs w:val="40"/>
-        </w:rPr>
-      </w:pPr>
-      <w:r>
-        <w:rPr>
-          <w:sz w:val="40"/>
-          <w:szCs w:val="40"/>
-        </w:rPr>
-        <w:t>LINQ and lodash are functional libraries for dealing with sequences of items</w:t>
-      </w:r>
-    </w:p>
-    <w:p>
-      <w:pPr>
-        <w:pStyle w:val="ListParagraph"/>
-        <w:numPr>
-          <w:ilvl w:val="1"/>
-          <w:numId w:val="7"/>
-        </w:numPr>
-        <w:spacing w:line="288" w:lineRule="auto"/>
-        <w:rPr>
-          <w:sz w:val="40"/>
-          <w:szCs w:val="40"/>
-        </w:rPr>
-      </w:pPr>
-      <w:r>
-        <w:rPr>
-          <w:sz w:val="40"/>
-          <w:szCs w:val="40"/>
-        </w:rPr>
-        <w:t>Rx is a functional library for dealing with sequences of events</w:t>
-      </w:r>
-    </w:p>
-    <w:p>
-      <w:pPr>
-        <w:pStyle w:val="ListParagraph"/>
-        <w:numPr>
-          <w:ilvl w:val="0"/>
-          <w:numId w:val="7"/>
-        </w:numPr>
-        <w:spacing w:line="288" w:lineRule="auto"/>
-        <w:rPr>
-          <w:sz w:val="40"/>
-          <w:szCs w:val="40"/>
-        </w:rPr>
-      </w:pPr>
-      <w:r>
-        <w:rPr>
-          <w:sz w:val="40"/>
-          <w:szCs w:val="40"/>
-        </w:rPr>
-        <w:t xml:space="preserve">Explain example – user driven search. </w:t>
-      </w:r>
-    </w:p>
-    <w:p>
-      <w:pPr>
-        <w:pStyle w:val="ListParagraph"/>
-        <w:numPr>
-          <w:ilvl w:val="1"/>
-          <w:numId w:val="7"/>
-        </w:numPr>
-        <w:spacing w:line="288" w:lineRule="auto"/>
-        <w:rPr>
-          <w:sz w:val="40"/>
-          <w:szCs w:val="40"/>
-        </w:rPr>
-      </w:pPr>
-      <w:r>
-        <w:rPr>
-          <w:sz w:val="40"/>
-          <w:szCs w:val="40"/>
-        </w:rPr>
-        <w:t>Each change to the textbox causes a search to occur</w:t>
-      </w:r>
-    </w:p>
-    <w:p>
-      <w:pPr>
-        <w:pStyle w:val="ListParagraph"/>
-        <w:numPr>
-          <w:ilvl w:val="1"/>
-          <w:numId w:val="7"/>
-        </w:numPr>
-        <w:spacing w:line="288" w:lineRule="auto"/>
-        <w:rPr>
-          <w:sz w:val="40"/>
-          <w:szCs w:val="40"/>
-        </w:rPr>
-      </w:pPr>
-      <w:r>
-        <w:rPr>
-          <w:sz w:val="40"/>
-          <w:szCs w:val="40"/>
-        </w:rPr>
-        <w:t xml:space="preserve">Bad example </w:t>
-      </w:r>
-      <w:r>
-        <w:rPr>
-          <w:sz w:val="40"/>
-          <w:szCs w:val="40"/>
-        </w:rPr>
-        <w:t xml:space="preserve">- </w:t>
-      </w:r>
-      <w:r>
-        <w:rPr>
-          <w:sz w:val="40"/>
-          <w:szCs w:val="40"/>
-        </w:rPr>
-        <w:t>server responses out of order</w:t>
-      </w:r>
-    </w:p>
-    <w:p>
-      <w:pPr>
-        <w:pStyle w:val="ListParagraph"/>
-        <w:numPr>
-          <w:ilvl w:val="1"/>
-          <w:numId w:val="7"/>
-        </w:numPr>
-        <w:spacing w:line="288" w:lineRule="auto"/>
-        <w:rPr>
-          <w:sz w:val="40"/>
-          <w:szCs w:val="40"/>
-        </w:rPr>
-      </w:pPr>
-      <w:r>
-        <w:rPr>
-          <w:sz w:val="40"/>
-          <w:szCs w:val="40"/>
-        </w:rPr>
-        <w:t>Demonstrate (http://localhost:3000)</w:t>
-      </w:r>
-    </w:p>
-    <w:p>
-      <w:pPr>
-        <w:pStyle w:val="ListParagraph"/>
-        <w:numPr>
-          <w:ilvl w:val="0"/>
-          <w:numId w:val="7"/>
-        </w:numPr>
-        <w:spacing w:line="288" w:lineRule="auto"/>
-        <w:rPr>
-          <w:sz w:val="40"/>
-          <w:szCs w:val="40"/>
-        </w:rPr>
-      </w:pPr>
-      <w:r>
-        <w:rPr>
-          <w:sz w:val="40"/>
-          <w:szCs w:val="40"/>
-        </w:rPr>
-        <w:t>Show the code (userSearchBadCtrl.js)</w:t>
-      </w:r>
-    </w:p>
-    <w:p>
-      <w:pPr>
-        <w:pStyle w:val="ListParagraph"/>
-        <w:numPr>
-          <w:ilvl w:val="1"/>
-          <w:numId w:val="7"/>
-        </w:numPr>
-        <w:spacing w:line="288" w:lineRule="auto"/>
-        <w:rPr>
-          <w:sz w:val="40"/>
-          <w:szCs w:val="40"/>
-        </w:rPr>
-      </w:pPr>
-      <w:r>
-        <w:rPr>
-          <w:sz w:val="40"/>
-          <w:szCs w:val="40"/>
-        </w:rPr>
-        <w:t>Search gets called for each change in the textbox</w:t>
-      </w:r>
-    </w:p>
-    <w:p>
-      <w:pPr>
-        <w:pStyle w:val="ListParagraph"/>
-        <w:numPr>
-          <w:ilvl w:val="1"/>
-          <w:numId w:val="7"/>
-        </w:numPr>
-        <w:spacing w:line="288" w:lineRule="auto"/>
-        <w:rPr>
-          <w:sz w:val="40"/>
-          <w:szCs w:val="40"/>
-        </w:rPr>
-      </w:pPr>
-      <w:r>
-        <w:rPr>
-          <w:sz w:val="40"/>
-          <w:szCs w:val="40"/>
-        </w:rPr>
-        <w:t>Fires a web request that updates asynchronously</w:t>
-      </w:r>
-    </w:p>
-    <w:p>
-      <w:pPr>
-        <w:pStyle w:val="ListParagraph"/>
-        <w:numPr>
-          <w:ilvl w:val="0"/>
-          <w:numId w:val="7"/>
-        </w:numPr>
-        <w:spacing w:line="288" w:lineRule="auto"/>
-        <w:rPr>
-          <w:sz w:val="40"/>
-          <w:szCs w:val="40"/>
-        </w:rPr>
-      </w:pPr>
-      <w:r>
-        <w:rPr>
-          <w:sz w:val="40"/>
-          <w:szCs w:val="40"/>
-        </w:rPr>
-        <w:t>Demo fixed RxJS version</w:t>
-      </w:r>
-    </w:p>
-    <w:p>
-      <w:pPr>
-        <w:pStyle w:val="ListParagraph"/>
-        <w:numPr>
-          <w:ilvl w:val="0"/>
-          <w:numId w:val="7"/>
-        </w:numPr>
-        <w:spacing w:line="288" w:lineRule="auto"/>
-        <w:rPr>
-          <w:sz w:val="40"/>
-          <w:szCs w:val="40"/>
-        </w:rPr>
-      </w:pPr>
-      <w:r>
-        <w:rPr>
-          <w:sz w:val="40"/>
-          <w:szCs w:val="40"/>
-        </w:rPr>
-        <w:t>Show the code (userSearchGood.js)</w:t>
-      </w:r>
-    </w:p>
-    <w:p>
-      <w:pPr>
-        <w:pStyle w:val="ListParagraph"/>
-        <w:numPr>
-          <w:ilvl w:val="1"/>
-          <w:numId w:val="7"/>
-        </w:numPr>
-        <w:spacing w:line="288" w:lineRule="auto"/>
-        <w:rPr>
-          <w:sz w:val="40"/>
-          <w:szCs w:val="40"/>
-        </w:rPr>
-      </w:pPr>
-      <w:r>
-        <w:rPr>
-          <w:sz w:val="40"/>
-          <w:szCs w:val="40"/>
-        </w:rPr>
-        <w:t>Using rx.angular to add createObservableFunction</w:t>
-      </w:r>
-    </w:p>
-    <w:p>
-      <w:pPr>
-        <w:pStyle w:val="ListParagraph"/>
-        <w:numPr>
-          <w:ilvl w:val="1"/>
-          <w:numId w:val="7"/>
-        </w:numPr>
-        <w:spacing w:line="288" w:lineRule="auto"/>
-        <w:rPr>
-          <w:sz w:val="40"/>
-          <w:szCs w:val="40"/>
-        </w:rPr>
-      </w:pPr>
-      <w:r>
-        <w:rPr>
-          <w:sz w:val="40"/>
-          <w:szCs w:val="40"/>
-        </w:rPr>
-        <w:t>Creates a function that fires an event every time it is called</w:t>
-      </w:r>
-    </w:p>
-    <w:p>
-      <w:pPr>
-        <w:pStyle w:val="ListParagraph"/>
-        <w:numPr>
-          <w:ilvl w:val="1"/>
-          <w:numId w:val="7"/>
-        </w:numPr>
-        <w:spacing w:line="288" w:lineRule="auto"/>
-        <w:rPr>
-          <w:sz w:val="40"/>
-          <w:szCs w:val="40"/>
-        </w:rPr>
-      </w:pPr>
-      <w:r>
-        <w:rPr>
-          <w:sz w:val="40"/>
-          <w:szCs w:val="40"/>
-        </w:rPr>
-        <w:t>Returns the observable sequence</w:t>
-      </w:r>
-    </w:p>
-    <w:p>
-      <w:pPr>
-        <w:pStyle w:val="ListParagraph"/>
-        <w:numPr>
-          <w:ilvl w:val="1"/>
-          <w:numId w:val="7"/>
-        </w:numPr>
-        <w:spacing w:line="288" w:lineRule="auto"/>
-        <w:rPr>
-          <w:sz w:val="40"/>
-          <w:szCs w:val="40"/>
-        </w:rPr>
-      </w:pPr>
-      <w:r>
-        <w:rPr>
-          <w:sz w:val="40"/>
-          <w:szCs w:val="40"/>
-        </w:rPr>
-        <w:t>Flatmaplatest: like selectmany – flattens a sequence of sequences. The promise is the inner sequence</w:t>
-      </w:r>
-    </w:p>
-    <w:p>
-      <w:pPr>
-        <w:pStyle w:val="ListParagraph"/>
-        <w:numPr>
-          <w:ilvl w:val="1"/>
-          <w:numId w:val="7"/>
-        </w:numPr>
-        <w:spacing w:line="288" w:lineRule="auto"/>
-        <w:rPr>
-          <w:sz w:val="40"/>
-          <w:szCs w:val="40"/>
-        </w:rPr>
-      </w:pPr>
-      <w:r>
-        <w:rPr>
-          <w:sz w:val="40"/>
-          <w:szCs w:val="40"/>
-        </w:rPr>
-        <w:t>“Latest” means only pass on the events from the last inner sequence</w:t>
-      </w:r>
-    </w:p>
-    <w:p>
-      <w:pPr>
-        <w:pStyle w:val="ListParagraph"/>
-        <w:numPr>
-          <w:ilvl w:val="0"/>
-          <w:numId w:val="7"/>
-        </w:numPr>
-        <w:spacing w:line="288" w:lineRule="auto"/>
-        <w:rPr>
-          <w:sz w:val="40"/>
-          <w:szCs w:val="40"/>
-        </w:rPr>
-      </w:pPr>
-      <w:r>
-        <w:rPr>
-          <w:sz w:val="40"/>
-          <w:szCs w:val="40"/>
-        </w:rPr>
-        <w:t>Insert throttle(500) to clean up number of requests</w:t>
-      </w:r>
-    </w:p>
-    <w:p>
-      <w:pPr>
-        <w:rPr>
-          <w:sz w:val="40"/>
-          <w:szCs w:val="40"/>
-        </w:rPr>
-      </w:pPr>
-      <w:r>
-        <w:rPr>
-          <w:sz w:val="40"/>
-          <w:szCs w:val="40"/>
-        </w:rPr>
-        <w:br w:type="page"/>
-      </w:r>
-    </w:p>
-    <w:p>
-      <w:pPr>
-        <w:pStyle w:val="Title"/>
-      </w:pPr>
-      <w:r>
-        <w:lastRenderedPageBreak/>
-        <w:t>Rx  - Server Polling</w:t>
+        <w:t>Rx  -</w:t>
+      </w:r>
+      <w:proofErr w:type="gramEnd"/>
+      <w:r>
+        <w:t xml:space="preserve"> Server Polling</w:t>
       </w:r>
     </w:p>
     <w:p>
@@ -2456,7 +2836,23 @@
           <w:sz w:val="40"/>
           <w:szCs w:val="40"/>
         </w:rPr>
-        <w:t>Create observable sequence by concating sequences together</w:t>
+        <w:t xml:space="preserve">Create observable sequence by </w:t>
+      </w:r>
+      <w:proofErr w:type="spellStart"/>
+      <w:r>
+        <w:rPr>
+          <w:sz w:val="40"/>
+          <w:szCs w:val="40"/>
+        </w:rPr>
+        <w:t>concating</w:t>
+      </w:r>
+      <w:proofErr w:type="spellEnd"/>
+      <w:r>
+        <w:rPr>
+          <w:sz w:val="40"/>
+          <w:szCs w:val="40"/>
+        </w:rPr>
+        <w:t xml:space="preserve"> sequences together</w:t>
       </w:r>
     </w:p>
     <w:p>
@@ -2477,7 +2873,23 @@
           <w:sz w:val="40"/>
           <w:szCs w:val="40"/>
         </w:rPr>
-        <w:t>Subscribe to it, use flatMapLatest and query server</w:t>
+        <w:t xml:space="preserve">Subscribe to it, use </w:t>
+      </w:r>
+      <w:proofErr w:type="spellStart"/>
+      <w:r>
+        <w:rPr>
+          <w:sz w:val="40"/>
+          <w:szCs w:val="40"/>
+        </w:rPr>
+        <w:t>flatMapLatest</w:t>
+      </w:r>
+      <w:proofErr w:type="spellEnd"/>
+      <w:r>
+        <w:rPr>
+          <w:sz w:val="40"/>
+          <w:szCs w:val="40"/>
+        </w:rPr>
+        <w:t xml:space="preserve"> and query server</w:t>
       </w:r>
     </w:p>
     <w:p>
@@ -3477,6 +3889,7 @@
     <w:lsdException w:name="HTML Sample" w:semiHidden="1" w:unhideWhenUsed="1"/>
     <w:lsdException w:name="HTML Typewriter" w:semiHidden="1" w:unhideWhenUsed="1"/>
     <w:lsdException w:name="HTML Variable" w:semiHidden="1" w:unhideWhenUsed="1"/>
+    <w:lsdException w:name="Normal Table" w:semiHidden="1" w:unhideWhenUsed="1"/>
     <w:lsdException w:name="annotation subject" w:semiHidden="1" w:unhideWhenUsed="1"/>
     <w:lsdException w:name="No List" w:semiHidden="1" w:unhideWhenUsed="1"/>
     <w:lsdException w:name="Outline List 1" w:semiHidden="1" w:unhideWhenUsed="1"/>
@@ -3523,8 +3936,10 @@
     <w:lsdException w:name="Table Subtle 2" w:semiHidden="1" w:unhideWhenUsed="1"/>
     <w:lsdException w:name="Table Web 1" w:semiHidden="1" w:unhideWhenUsed="1"/>
     <w:lsdException w:name="Table Web 2" w:semiHidden="1" w:unhideWhenUsed="1"/>
+    <w:lsdException w:name="Table Web 3" w:semiHidden="1" w:unhideWhenUsed="1"/>
     <w:lsdException w:name="Balloon Text" w:semiHidden="1" w:unhideWhenUsed="1"/>
     <w:lsdException w:name="Table Grid" w:uiPriority="39"/>
+    <w:lsdException w:name="Table Theme" w:semiHidden="1" w:unhideWhenUsed="1"/>
     <w:lsdException w:name="Placeholder Text" w:semiHidden="1"/>
     <w:lsdException w:name="No Spacing" w:uiPriority="1" w:qFormat="1"/>
     <w:lsdException w:name="Light Shading" w:uiPriority="60"/>

</xml_diff>